<commit_message>
Update the content with ganache args with default value
</commit_message>
<xml_diff>
--- a/00_Documentation/M03_TeamProject_Haid_UWB-Report.docx
+++ b/00_Documentation/M03_TeamProject_Haid_UWB-Report.docx
@@ -496,52 +496,14 @@
           <w:rFonts w:ascii="BMW Group Serif" w:hAnsi="BMW Group Serif"/>
         </w:rPr>
       </w:pPr>
-      <w:proofErr w:type="spellStart"/>
       <w:r>
         <w:rPr>
           <w:rFonts w:ascii="BMW Group Serif" w:hAnsi="BMW Group Serif"/>
           <w:b/>
           <w:sz w:val="34"/>
         </w:rPr>
-        <w:t>Sachith</w:t>
-      </w:r>
-      <w:proofErr w:type="spellEnd"/>
-      <w:r>
-        <w:rPr>
-          <w:rFonts w:ascii="BMW Group Serif" w:hAnsi="BMW Group Serif"/>
-          <w:b/>
-          <w:sz w:val="34"/>
-        </w:rPr>
-        <w:t xml:space="preserve"> </w:t>
-      </w:r>
-      <w:proofErr w:type="spellStart"/>
-      <w:r>
-        <w:rPr>
-          <w:rFonts w:ascii="BMW Group Serif" w:hAnsi="BMW Group Serif"/>
-          <w:b/>
-          <w:sz w:val="34"/>
-        </w:rPr>
-        <w:t>Harshitha</w:t>
-      </w:r>
-      <w:proofErr w:type="spellEnd"/>
-      <w:r>
-        <w:rPr>
-          <w:rFonts w:ascii="BMW Group Serif" w:hAnsi="BMW Group Serif"/>
-          <w:b/>
-          <w:sz w:val="34"/>
-        </w:rPr>
-        <w:t xml:space="preserve"> </w:t>
-      </w:r>
-      <w:proofErr w:type="spellStart"/>
-      <w:r>
-        <w:rPr>
-          <w:rFonts w:ascii="BMW Group Serif" w:hAnsi="BMW Group Serif"/>
-          <w:b/>
-          <w:sz w:val="34"/>
-        </w:rPr>
-        <w:t>Liyanagama</w:t>
-      </w:r>
-      <w:proofErr w:type="spellEnd"/>
+        <w:t>Sachith Harshitha Liyanagama</w:t>
+      </w:r>
     </w:p>
     <w:p>
       <w:pPr>
@@ -641,18 +603,8 @@
           <w:b/>
           <w:sz w:val="34"/>
         </w:rPr>
-        <w:t xml:space="preserve">Shakil </w:t>
-      </w:r>
-      <w:proofErr w:type="spellStart"/>
-      <w:r>
-        <w:rPr>
-          <w:rFonts w:ascii="BMW Group Serif" w:hAnsi="BMW Group Serif"/>
-          <w:b/>
-          <w:sz w:val="34"/>
-        </w:rPr>
-        <w:t>Ahammed</w:t>
-      </w:r>
-      <w:proofErr w:type="spellEnd"/>
+        <w:t>Shakil Ahammed</w:t>
+      </w:r>
     </w:p>
     <w:p>
       <w:pPr>
@@ -770,7 +722,7 @@
       <w:sdtContent>
         <w:p>
           <w:pPr>
-            <w:pStyle w:val="Inhaltsverzeichnisberschrift"/>
+            <w:pStyle w:val="TOCHeading"/>
             <w:spacing w:after="240"/>
             <w:jc w:val="center"/>
             <w:rPr>
@@ -796,7 +748,7 @@
         </w:p>
         <w:p>
           <w:pPr>
-            <w:pStyle w:val="Verzeichnis1"/>
+            <w:pStyle w:val="TOC1"/>
             <w:tabs>
               <w:tab w:val="left" w:pos="440"/>
               <w:tab w:val="right" w:leader="dot" w:pos="8872"/>
@@ -893,7 +845,7 @@
         </w:p>
         <w:p>
           <w:pPr>
-            <w:pStyle w:val="Verzeichnis2"/>
+            <w:pStyle w:val="TOC2"/>
             <w:tabs>
               <w:tab w:val="left" w:pos="880"/>
               <w:tab w:val="right" w:leader="dot" w:pos="8872"/>
@@ -981,7 +933,7 @@
         </w:p>
         <w:p>
           <w:pPr>
-            <w:pStyle w:val="Verzeichnis2"/>
+            <w:pStyle w:val="TOC2"/>
             <w:tabs>
               <w:tab w:val="left" w:pos="880"/>
               <w:tab w:val="right" w:leader="dot" w:pos="8872"/>
@@ -1069,7 +1021,7 @@
         </w:p>
         <w:p>
           <w:pPr>
-            <w:pStyle w:val="Verzeichnis1"/>
+            <w:pStyle w:val="TOC1"/>
             <w:tabs>
               <w:tab w:val="left" w:pos="440"/>
               <w:tab w:val="right" w:leader="dot" w:pos="8872"/>
@@ -1157,7 +1109,7 @@
         </w:p>
         <w:p>
           <w:pPr>
-            <w:pStyle w:val="Verzeichnis1"/>
+            <w:pStyle w:val="TOC1"/>
             <w:tabs>
               <w:tab w:val="left" w:pos="660"/>
               <w:tab w:val="right" w:leader="dot" w:pos="8872"/>
@@ -1245,7 +1197,7 @@
         </w:p>
         <w:p>
           <w:pPr>
-            <w:pStyle w:val="Verzeichnis1"/>
+            <w:pStyle w:val="TOC1"/>
             <w:tabs>
               <w:tab w:val="left" w:pos="660"/>
               <w:tab w:val="right" w:leader="dot" w:pos="8872"/>
@@ -1333,7 +1285,7 @@
         </w:p>
         <w:p>
           <w:pPr>
-            <w:pStyle w:val="Verzeichnis1"/>
+            <w:pStyle w:val="TOC1"/>
             <w:tabs>
               <w:tab w:val="left" w:pos="660"/>
               <w:tab w:val="right" w:leader="dot" w:pos="8872"/>
@@ -1421,7 +1373,7 @@
         </w:p>
         <w:p>
           <w:pPr>
-            <w:pStyle w:val="Verzeichnis1"/>
+            <w:pStyle w:val="TOC1"/>
             <w:tabs>
               <w:tab w:val="left" w:pos="440"/>
               <w:tab w:val="right" w:leader="dot" w:pos="8872"/>
@@ -1509,7 +1461,7 @@
         </w:p>
         <w:p>
           <w:pPr>
-            <w:pStyle w:val="Verzeichnis2"/>
+            <w:pStyle w:val="TOC2"/>
             <w:tabs>
               <w:tab w:val="left" w:pos="880"/>
               <w:tab w:val="right" w:leader="dot" w:pos="8872"/>
@@ -1597,7 +1549,7 @@
         </w:p>
         <w:p>
           <w:pPr>
-            <w:pStyle w:val="Verzeichnis2"/>
+            <w:pStyle w:val="TOC2"/>
             <w:tabs>
               <w:tab w:val="left" w:pos="880"/>
               <w:tab w:val="right" w:leader="dot" w:pos="8872"/>
@@ -1685,7 +1637,7 @@
         </w:p>
         <w:p>
           <w:pPr>
-            <w:pStyle w:val="Verzeichnis2"/>
+            <w:pStyle w:val="TOC2"/>
             <w:tabs>
               <w:tab w:val="left" w:pos="880"/>
               <w:tab w:val="right" w:leader="dot" w:pos="8872"/>
@@ -1773,7 +1725,7 @@
         </w:p>
         <w:p>
           <w:pPr>
-            <w:pStyle w:val="Verzeichnis3"/>
+            <w:pStyle w:val="TOC3"/>
             <w:tabs>
               <w:tab w:val="left" w:pos="1320"/>
               <w:tab w:val="right" w:leader="dot" w:pos="8872"/>
@@ -1861,7 +1813,7 @@
         </w:p>
         <w:p>
           <w:pPr>
-            <w:pStyle w:val="Verzeichnis3"/>
+            <w:pStyle w:val="TOC3"/>
             <w:tabs>
               <w:tab w:val="left" w:pos="1320"/>
               <w:tab w:val="right" w:leader="dot" w:pos="8872"/>
@@ -1949,7 +1901,7 @@
         </w:p>
         <w:p>
           <w:pPr>
-            <w:pStyle w:val="Verzeichnis3"/>
+            <w:pStyle w:val="TOC3"/>
             <w:tabs>
               <w:tab w:val="left" w:pos="1320"/>
               <w:tab w:val="right" w:leader="dot" w:pos="8872"/>
@@ -2037,7 +1989,7 @@
         </w:p>
         <w:p>
           <w:pPr>
-            <w:pStyle w:val="Verzeichnis2"/>
+            <w:pStyle w:val="TOC2"/>
             <w:tabs>
               <w:tab w:val="left" w:pos="880"/>
               <w:tab w:val="right" w:leader="dot" w:pos="8872"/>
@@ -2125,7 +2077,7 @@
         </w:p>
         <w:p>
           <w:pPr>
-            <w:pStyle w:val="Verzeichnis3"/>
+            <w:pStyle w:val="TOC3"/>
             <w:tabs>
               <w:tab w:val="left" w:pos="1320"/>
               <w:tab w:val="right" w:leader="dot" w:pos="8872"/>
@@ -2213,7 +2165,7 @@
         </w:p>
         <w:p>
           <w:pPr>
-            <w:pStyle w:val="Verzeichnis3"/>
+            <w:pStyle w:val="TOC3"/>
             <w:tabs>
               <w:tab w:val="left" w:pos="1320"/>
               <w:tab w:val="right" w:leader="dot" w:pos="8872"/>
@@ -2301,7 +2253,7 @@
         </w:p>
         <w:p>
           <w:pPr>
-            <w:pStyle w:val="Verzeichnis3"/>
+            <w:pStyle w:val="TOC3"/>
             <w:tabs>
               <w:tab w:val="left" w:pos="1320"/>
               <w:tab w:val="right" w:leader="dot" w:pos="8872"/>
@@ -2389,7 +2341,7 @@
         </w:p>
         <w:p>
           <w:pPr>
-            <w:pStyle w:val="Verzeichnis3"/>
+            <w:pStyle w:val="TOC3"/>
             <w:tabs>
               <w:tab w:val="left" w:pos="1320"/>
               <w:tab w:val="right" w:leader="dot" w:pos="8872"/>
@@ -2477,7 +2429,7 @@
         </w:p>
         <w:p>
           <w:pPr>
-            <w:pStyle w:val="Verzeichnis2"/>
+            <w:pStyle w:val="TOC2"/>
             <w:tabs>
               <w:tab w:val="left" w:pos="880"/>
               <w:tab w:val="right" w:leader="dot" w:pos="8872"/>
@@ -2565,7 +2517,7 @@
         </w:p>
         <w:p>
           <w:pPr>
-            <w:pStyle w:val="Verzeichnis1"/>
+            <w:pStyle w:val="TOC1"/>
             <w:tabs>
               <w:tab w:val="left" w:pos="440"/>
               <w:tab w:val="right" w:leader="dot" w:pos="8872"/>
@@ -2653,7 +2605,7 @@
         </w:p>
         <w:p>
           <w:pPr>
-            <w:pStyle w:val="Verzeichnis2"/>
+            <w:pStyle w:val="TOC2"/>
             <w:tabs>
               <w:tab w:val="left" w:pos="880"/>
               <w:tab w:val="right" w:leader="dot" w:pos="8872"/>
@@ -2741,7 +2693,7 @@
         </w:p>
         <w:p>
           <w:pPr>
-            <w:pStyle w:val="Verzeichnis2"/>
+            <w:pStyle w:val="TOC2"/>
             <w:tabs>
               <w:tab w:val="left" w:pos="880"/>
               <w:tab w:val="right" w:leader="dot" w:pos="8872"/>
@@ -2829,7 +2781,7 @@
         </w:p>
         <w:p>
           <w:pPr>
-            <w:pStyle w:val="Verzeichnis3"/>
+            <w:pStyle w:val="TOC3"/>
             <w:tabs>
               <w:tab w:val="left" w:pos="1320"/>
               <w:tab w:val="right" w:leader="dot" w:pos="8872"/>
@@ -2917,7 +2869,7 @@
         </w:p>
         <w:p>
           <w:pPr>
-            <w:pStyle w:val="Verzeichnis3"/>
+            <w:pStyle w:val="TOC3"/>
             <w:tabs>
               <w:tab w:val="left" w:pos="1320"/>
               <w:tab w:val="right" w:leader="dot" w:pos="8872"/>
@@ -3005,7 +2957,7 @@
         </w:p>
         <w:p>
           <w:pPr>
-            <w:pStyle w:val="Verzeichnis3"/>
+            <w:pStyle w:val="TOC3"/>
             <w:tabs>
               <w:tab w:val="left" w:pos="1320"/>
               <w:tab w:val="right" w:leader="dot" w:pos="8872"/>
@@ -3093,7 +3045,7 @@
         </w:p>
         <w:p>
           <w:pPr>
-            <w:pStyle w:val="Verzeichnis3"/>
+            <w:pStyle w:val="TOC3"/>
             <w:tabs>
               <w:tab w:val="left" w:pos="1320"/>
               <w:tab w:val="right" w:leader="dot" w:pos="8872"/>
@@ -3181,7 +3133,7 @@
         </w:p>
         <w:p>
           <w:pPr>
-            <w:pStyle w:val="Verzeichnis3"/>
+            <w:pStyle w:val="TOC3"/>
             <w:tabs>
               <w:tab w:val="left" w:pos="1320"/>
               <w:tab w:val="right" w:leader="dot" w:pos="8872"/>
@@ -3269,7 +3221,7 @@
         </w:p>
         <w:p>
           <w:pPr>
-            <w:pStyle w:val="Verzeichnis2"/>
+            <w:pStyle w:val="TOC2"/>
             <w:tabs>
               <w:tab w:val="left" w:pos="880"/>
               <w:tab w:val="right" w:leader="dot" w:pos="8872"/>
@@ -3357,7 +3309,7 @@
         </w:p>
         <w:p>
           <w:pPr>
-            <w:pStyle w:val="Verzeichnis2"/>
+            <w:pStyle w:val="TOC2"/>
             <w:tabs>
               <w:tab w:val="left" w:pos="1100"/>
               <w:tab w:val="right" w:leader="dot" w:pos="8872"/>
@@ -3445,7 +3397,7 @@
         </w:p>
         <w:p>
           <w:pPr>
-            <w:pStyle w:val="Verzeichnis2"/>
+            <w:pStyle w:val="TOC2"/>
             <w:tabs>
               <w:tab w:val="left" w:pos="880"/>
               <w:tab w:val="right" w:leader="dot" w:pos="8872"/>
@@ -3533,7 +3485,7 @@
         </w:p>
         <w:p>
           <w:pPr>
-            <w:pStyle w:val="Verzeichnis2"/>
+            <w:pStyle w:val="TOC2"/>
             <w:tabs>
               <w:tab w:val="left" w:pos="880"/>
               <w:tab w:val="right" w:leader="dot" w:pos="8872"/>
@@ -3621,7 +3573,7 @@
         </w:p>
         <w:p>
           <w:pPr>
-            <w:pStyle w:val="Verzeichnis3"/>
+            <w:pStyle w:val="TOC3"/>
             <w:tabs>
               <w:tab w:val="left" w:pos="1320"/>
               <w:tab w:val="right" w:leader="dot" w:pos="8872"/>
@@ -3709,7 +3661,7 @@
         </w:p>
         <w:p>
           <w:pPr>
-            <w:pStyle w:val="Verzeichnis2"/>
+            <w:pStyle w:val="TOC2"/>
             <w:tabs>
               <w:tab w:val="left" w:pos="880"/>
               <w:tab w:val="right" w:leader="dot" w:pos="8872"/>
@@ -3797,7 +3749,7 @@
         </w:p>
         <w:p>
           <w:pPr>
-            <w:pStyle w:val="Verzeichnis1"/>
+            <w:pStyle w:val="TOC1"/>
             <w:tabs>
               <w:tab w:val="left" w:pos="440"/>
               <w:tab w:val="right" w:leader="dot" w:pos="8872"/>
@@ -3885,7 +3837,7 @@
         </w:p>
         <w:p>
           <w:pPr>
-            <w:pStyle w:val="Verzeichnis2"/>
+            <w:pStyle w:val="TOC2"/>
             <w:tabs>
               <w:tab w:val="left" w:pos="880"/>
               <w:tab w:val="right" w:leader="dot" w:pos="8872"/>
@@ -3973,7 +3925,7 @@
         </w:p>
         <w:p>
           <w:pPr>
-            <w:pStyle w:val="Verzeichnis3"/>
+            <w:pStyle w:val="TOC3"/>
             <w:tabs>
               <w:tab w:val="left" w:pos="1320"/>
               <w:tab w:val="right" w:leader="dot" w:pos="8872"/>
@@ -4061,7 +4013,7 @@
         </w:p>
         <w:p>
           <w:pPr>
-            <w:pStyle w:val="Verzeichnis3"/>
+            <w:pStyle w:val="TOC3"/>
             <w:tabs>
               <w:tab w:val="left" w:pos="1320"/>
               <w:tab w:val="right" w:leader="dot" w:pos="8872"/>
@@ -4149,7 +4101,7 @@
         </w:p>
         <w:p>
           <w:pPr>
-            <w:pStyle w:val="Verzeichnis3"/>
+            <w:pStyle w:val="TOC3"/>
             <w:tabs>
               <w:tab w:val="left" w:pos="1320"/>
               <w:tab w:val="right" w:leader="dot" w:pos="8872"/>
@@ -4237,7 +4189,7 @@
         </w:p>
         <w:p>
           <w:pPr>
-            <w:pStyle w:val="Verzeichnis3"/>
+            <w:pStyle w:val="TOC3"/>
             <w:tabs>
               <w:tab w:val="left" w:pos="1320"/>
               <w:tab w:val="right" w:leader="dot" w:pos="8872"/>
@@ -4325,7 +4277,7 @@
         </w:p>
         <w:p>
           <w:pPr>
-            <w:pStyle w:val="Verzeichnis3"/>
+            <w:pStyle w:val="TOC3"/>
             <w:tabs>
               <w:tab w:val="left" w:pos="1320"/>
               <w:tab w:val="right" w:leader="dot" w:pos="8872"/>
@@ -4413,7 +4365,7 @@
         </w:p>
         <w:p>
           <w:pPr>
-            <w:pStyle w:val="Verzeichnis3"/>
+            <w:pStyle w:val="TOC3"/>
             <w:tabs>
               <w:tab w:val="left" w:pos="1320"/>
               <w:tab w:val="right" w:leader="dot" w:pos="8872"/>
@@ -4501,7 +4453,7 @@
         </w:p>
         <w:p>
           <w:pPr>
-            <w:pStyle w:val="Verzeichnis3"/>
+            <w:pStyle w:val="TOC3"/>
             <w:tabs>
               <w:tab w:val="left" w:pos="1320"/>
               <w:tab w:val="right" w:leader="dot" w:pos="8872"/>
@@ -4589,7 +4541,7 @@
         </w:p>
         <w:p>
           <w:pPr>
-            <w:pStyle w:val="Verzeichnis3"/>
+            <w:pStyle w:val="TOC3"/>
             <w:tabs>
               <w:tab w:val="left" w:pos="1320"/>
               <w:tab w:val="right" w:leader="dot" w:pos="8872"/>
@@ -4677,7 +4629,7 @@
         </w:p>
         <w:p>
           <w:pPr>
-            <w:pStyle w:val="Verzeichnis2"/>
+            <w:pStyle w:val="TOC2"/>
             <w:tabs>
               <w:tab w:val="left" w:pos="880"/>
               <w:tab w:val="right" w:leader="dot" w:pos="8872"/>
@@ -4765,7 +4717,7 @@
         </w:p>
         <w:p>
           <w:pPr>
-            <w:pStyle w:val="Verzeichnis2"/>
+            <w:pStyle w:val="TOC2"/>
             <w:tabs>
               <w:tab w:val="left" w:pos="880"/>
               <w:tab w:val="right" w:leader="dot" w:pos="8872"/>
@@ -4853,7 +4805,7 @@
         </w:p>
         <w:p>
           <w:pPr>
-            <w:pStyle w:val="Verzeichnis2"/>
+            <w:pStyle w:val="TOC2"/>
             <w:tabs>
               <w:tab w:val="left" w:pos="880"/>
               <w:tab w:val="right" w:leader="dot" w:pos="8872"/>
@@ -4941,7 +4893,7 @@
         </w:p>
         <w:p>
           <w:pPr>
-            <w:pStyle w:val="Verzeichnis2"/>
+            <w:pStyle w:val="TOC2"/>
             <w:tabs>
               <w:tab w:val="left" w:pos="880"/>
               <w:tab w:val="right" w:leader="dot" w:pos="8872"/>
@@ -5029,7 +4981,7 @@
         </w:p>
         <w:p>
           <w:pPr>
-            <w:pStyle w:val="Verzeichnis2"/>
+            <w:pStyle w:val="TOC2"/>
             <w:tabs>
               <w:tab w:val="left" w:pos="880"/>
               <w:tab w:val="right" w:leader="dot" w:pos="8872"/>
@@ -5117,7 +5069,7 @@
         </w:p>
         <w:p>
           <w:pPr>
-            <w:pStyle w:val="Verzeichnis2"/>
+            <w:pStyle w:val="TOC2"/>
             <w:tabs>
               <w:tab w:val="left" w:pos="880"/>
               <w:tab w:val="right" w:leader="dot" w:pos="8872"/>
@@ -5205,7 +5157,7 @@
         </w:p>
         <w:p>
           <w:pPr>
-            <w:pStyle w:val="Verzeichnis1"/>
+            <w:pStyle w:val="TOC1"/>
             <w:tabs>
               <w:tab w:val="left" w:pos="440"/>
               <w:tab w:val="right" w:leader="dot" w:pos="8872"/>
@@ -5293,7 +5245,7 @@
         </w:p>
         <w:p>
           <w:pPr>
-            <w:pStyle w:val="Verzeichnis1"/>
+            <w:pStyle w:val="TOC1"/>
             <w:tabs>
               <w:tab w:val="left" w:pos="440"/>
               <w:tab w:val="right" w:leader="dot" w:pos="8872"/>
@@ -5381,7 +5333,7 @@
         </w:p>
         <w:p>
           <w:pPr>
-            <w:pStyle w:val="Verzeichnis1"/>
+            <w:pStyle w:val="TOC1"/>
             <w:tabs>
               <w:tab w:val="left" w:pos="440"/>
               <w:tab w:val="right" w:leader="dot" w:pos="8872"/>
@@ -5508,7 +5460,7 @@
     </w:sdt>
     <w:p>
       <w:pPr>
-        <w:pStyle w:val="berschrift1"/>
+        <w:pStyle w:val="Heading1"/>
         <w:numPr>
           <w:ilvl w:val="0"/>
           <w:numId w:val="11"/>
@@ -5542,14 +5494,13 @@
       </w:pPr>
       <w:r>
         <w:rPr>
-          <w:rFonts w:ascii="BMW Group Serif" w:hAnsi="BMW Group Serif"/>
           <w:noProof/>
         </w:rPr>
         <w:drawing>
-          <wp:inline distT="0" distB="0" distL="0" distR="0" wp14:anchorId="195128D9" wp14:editId="34BD1BD3">
-            <wp:extent cx="5641848" cy="2742676"/>
-            <wp:effectExtent l="0" t="0" r="0" b="635"/>
-            <wp:docPr id="85" name="Picture 85"/>
+          <wp:inline distT="0" distB="0" distL="0" distR="0" wp14:anchorId="3EA08C02" wp14:editId="0AA5E81D">
+            <wp:extent cx="5641848" cy="2236057"/>
+            <wp:effectExtent l="0" t="0" r="0" b="0"/>
+            <wp:docPr id="33" name="Picture 33"/>
             <wp:cNvGraphicFramePr>
               <a:graphicFrameLocks xmlns:a="http://schemas.openxmlformats.org/drawingml/2006/main" noChangeAspect="1"/>
             </wp:cNvGraphicFramePr>
@@ -5557,7 +5508,7 @@
               <a:graphicData uri="http://schemas.openxmlformats.org/drawingml/2006/picture">
                 <pic:pic xmlns:pic="http://schemas.openxmlformats.org/drawingml/2006/picture">
                   <pic:nvPicPr>
-                    <pic:cNvPr id="0" name="Picture 8"/>
+                    <pic:cNvPr id="0" name="Picture 2"/>
                     <pic:cNvPicPr>
                       <a:picLocks noChangeAspect="1" noChangeArrowheads="1"/>
                     </pic:cNvPicPr>
@@ -5578,7 +5529,7 @@
                   <pic:spPr bwMode="auto">
                     <a:xfrm>
                       <a:off x="0" y="0"/>
-                      <a:ext cx="5641848" cy="2742676"/>
+                      <a:ext cx="5641848" cy="2236057"/>
                     </a:xfrm>
                     <a:prstGeom prst="rect">
                       <a:avLst/>
@@ -5594,33 +5545,20 @@
     </w:p>
     <w:p>
       <w:pPr>
-        <w:pStyle w:val="Beschriftung"/>
+        <w:pStyle w:val="Caption"/>
         <w:jc w:val="center"/>
       </w:pPr>
       <w:r>
         <w:t xml:space="preserve">Figure </w:t>
       </w:r>
-      <w:r>
-        <w:fldChar w:fldCharType="begin"/>
-      </w:r>
-      <w:r>
-        <w:instrText xml:space="preserve"> SEQ Figure \* ARABIC </w:instrText>
-      </w:r>
-      <w:r>
-        <w:fldChar w:fldCharType="separate"/>
-      </w:r>
-      <w:r>
-        <w:rPr>
-          <w:noProof/>
-        </w:rPr>
-        <w:t>1</w:t>
-      </w:r>
-      <w:r>
-        <w:rPr>
-          <w:noProof/>
-        </w:rPr>
-        <w:fldChar w:fldCharType="end"/>
-      </w:r>
+      <w:fldSimple w:instr=" SEQ Figure \* ARABIC ">
+        <w:r>
+          <w:rPr>
+            <w:noProof/>
+          </w:rPr>
+          <w:t>1</w:t>
+        </w:r>
+      </w:fldSimple>
       <w:r>
         <w:t xml:space="preserve"> : Project deliverable structure</w:t>
       </w:r>
@@ -5894,7 +5832,7 @@
     </w:p>
     <w:p>
       <w:pPr>
-        <w:pStyle w:val="berschrift2"/>
+        <w:pStyle w:val="Heading2"/>
         <w:numPr>
           <w:ilvl w:val="1"/>
           <w:numId w:val="16"/>
@@ -6537,7 +6475,7 @@
     </w:p>
     <w:p>
       <w:pPr>
-        <w:pStyle w:val="berschrift2"/>
+        <w:pStyle w:val="Heading2"/>
         <w:numPr>
           <w:ilvl w:val="1"/>
           <w:numId w:val="16"/>
@@ -6561,7 +6499,7 @@
     </w:p>
     <w:tbl>
       <w:tblPr>
-        <w:tblStyle w:val="Gitternetztabelle4Akzent3"/>
+        <w:tblStyle w:val="GridTable4-Accent3"/>
         <w:tblW w:w="0" w:type="auto"/>
         <w:tblLook w:val="04A0" w:firstRow="1" w:lastRow="0" w:firstColumn="1" w:lastColumn="0" w:noHBand="0" w:noVBand="1"/>
       </w:tblPr>
@@ -8073,7 +8011,7 @@
     </w:p>
     <w:p>
       <w:pPr>
-        <w:pStyle w:val="berschrift1"/>
+        <w:pStyle w:val="Heading1"/>
         <w:numPr>
           <w:ilvl w:val="0"/>
           <w:numId w:val="11"/>
@@ -8099,7 +8037,7 @@
     </w:p>
     <w:p>
       <w:pPr>
-        <w:pStyle w:val="berschrift1"/>
+        <w:pStyle w:val="Heading1"/>
         <w:numPr>
           <w:ilvl w:val="1"/>
           <w:numId w:val="11"/>
@@ -8202,7 +8140,7 @@
     </w:p>
     <w:p>
       <w:pPr>
-        <w:pStyle w:val="berschrift1"/>
+        <w:pStyle w:val="Heading1"/>
         <w:numPr>
           <w:ilvl w:val="1"/>
           <w:numId w:val="11"/>
@@ -8320,7 +8258,7 @@
     </w:p>
     <w:p>
       <w:pPr>
-        <w:pStyle w:val="berschrift1"/>
+        <w:pStyle w:val="Heading1"/>
         <w:numPr>
           <w:ilvl w:val="1"/>
           <w:numId w:val="11"/>
@@ -8428,7 +8366,7 @@
     </w:p>
     <w:p>
       <w:pPr>
-        <w:pStyle w:val="berschrift1"/>
+        <w:pStyle w:val="Heading1"/>
         <w:numPr>
           <w:ilvl w:val="0"/>
           <w:numId w:val="11"/>
@@ -8455,7 +8393,7 @@
     </w:p>
     <w:p>
       <w:pPr>
-        <w:pStyle w:val="berschrift2"/>
+        <w:pStyle w:val="Heading2"/>
         <w:numPr>
           <w:ilvl w:val="1"/>
           <w:numId w:val="6"/>
@@ -8480,7 +8418,7 @@
     </w:p>
     <w:p>
       <w:pPr>
-        <w:pStyle w:val="berschrift2"/>
+        <w:pStyle w:val="Heading2"/>
         <w:numPr>
           <w:ilvl w:val="1"/>
           <w:numId w:val="6"/>
@@ -8505,7 +8443,7 @@
     </w:p>
     <w:p>
       <w:pPr>
-        <w:pStyle w:val="berschrift2"/>
+        <w:pStyle w:val="Heading2"/>
         <w:numPr>
           <w:ilvl w:val="1"/>
           <w:numId w:val="6"/>
@@ -8530,7 +8468,7 @@
     </w:p>
     <w:p>
       <w:pPr>
-        <w:pStyle w:val="berschrift3"/>
+        <w:pStyle w:val="Heading3"/>
         <w:numPr>
           <w:ilvl w:val="2"/>
           <w:numId w:val="11"/>
@@ -8557,7 +8495,7 @@
     </w:p>
     <w:p>
       <w:pPr>
-        <w:pStyle w:val="berschrift3"/>
+        <w:pStyle w:val="Heading3"/>
         <w:numPr>
           <w:ilvl w:val="2"/>
           <w:numId w:val="11"/>
@@ -8584,7 +8522,7 @@
     </w:p>
     <w:p>
       <w:pPr>
-        <w:pStyle w:val="berschrift3"/>
+        <w:pStyle w:val="Heading3"/>
         <w:numPr>
           <w:ilvl w:val="2"/>
           <w:numId w:val="11"/>
@@ -8611,7 +8549,7 @@
     </w:p>
     <w:p>
       <w:pPr>
-        <w:pStyle w:val="berschrift2"/>
+        <w:pStyle w:val="Heading2"/>
         <w:numPr>
           <w:ilvl w:val="1"/>
           <w:numId w:val="6"/>
@@ -8636,7 +8574,7 @@
     </w:p>
     <w:p>
       <w:pPr>
-        <w:pStyle w:val="berschrift3"/>
+        <w:pStyle w:val="Heading3"/>
         <w:numPr>
           <w:ilvl w:val="2"/>
           <w:numId w:val="11"/>
@@ -8663,7 +8601,7 @@
     </w:p>
     <w:p>
       <w:pPr>
-        <w:pStyle w:val="berschrift3"/>
+        <w:pStyle w:val="Heading3"/>
         <w:numPr>
           <w:ilvl w:val="2"/>
           <w:numId w:val="11"/>
@@ -8690,7 +8628,7 @@
     </w:p>
     <w:p>
       <w:pPr>
-        <w:pStyle w:val="berschrift3"/>
+        <w:pStyle w:val="Heading3"/>
         <w:numPr>
           <w:ilvl w:val="2"/>
           <w:numId w:val="11"/>
@@ -8717,7 +8655,7 @@
     </w:p>
     <w:p>
       <w:pPr>
-        <w:pStyle w:val="berschrift3"/>
+        <w:pStyle w:val="Heading3"/>
         <w:numPr>
           <w:ilvl w:val="2"/>
           <w:numId w:val="11"/>
@@ -8744,7 +8682,7 @@
     </w:p>
     <w:p>
       <w:pPr>
-        <w:pStyle w:val="berschrift2"/>
+        <w:pStyle w:val="Heading2"/>
         <w:numPr>
           <w:ilvl w:val="1"/>
           <w:numId w:val="6"/>
@@ -8777,7 +8715,7 @@
     </w:p>
     <w:p>
       <w:pPr>
-        <w:pStyle w:val="berschrift1"/>
+        <w:pStyle w:val="Heading1"/>
         <w:numPr>
           <w:ilvl w:val="0"/>
           <w:numId w:val="11"/>
@@ -8803,7 +8741,7 @@
     </w:p>
     <w:p>
       <w:pPr>
-        <w:pStyle w:val="berschrift2"/>
+        <w:pStyle w:val="Heading2"/>
         <w:numPr>
           <w:ilvl w:val="1"/>
           <w:numId w:val="16"/>
@@ -8855,7 +8793,7 @@
     </w:p>
     <w:p>
       <w:pPr>
-        <w:pStyle w:val="berschrift2"/>
+        <w:pStyle w:val="Heading2"/>
         <w:numPr>
           <w:ilvl w:val="1"/>
           <w:numId w:val="16"/>
@@ -8873,6 +8811,7 @@
           <w:sz w:val="40"/>
           <w:szCs w:val="40"/>
         </w:rPr>
+        <w:lastRenderedPageBreak/>
         <w:t>Smart Contracts</w:t>
       </w:r>
       <w:bookmarkEnd w:id="25"/>
@@ -8932,7 +8871,6 @@
         <w:rPr>
           <w:noProof/>
         </w:rPr>
-        <w:lastRenderedPageBreak/>
         <mc:AlternateContent>
           <mc:Choice Requires="wpg">
             <w:drawing>
@@ -9058,40 +8996,27 @@
     </w:p>
     <w:p>
       <w:pPr>
-        <w:pStyle w:val="Beschriftung"/>
+        <w:pStyle w:val="Caption"/>
         <w:jc w:val="center"/>
       </w:pPr>
       <w:r>
         <w:t xml:space="preserve">Figure </w:t>
       </w:r>
-      <w:r>
-        <w:fldChar w:fldCharType="begin"/>
-      </w:r>
-      <w:r>
-        <w:instrText xml:space="preserve"> SEQ Figure \* ARABIC </w:instrText>
-      </w:r>
-      <w:r>
-        <w:fldChar w:fldCharType="separate"/>
-      </w:r>
-      <w:r>
-        <w:rPr>
-          <w:noProof/>
-        </w:rPr>
-        <w:t>2</w:t>
-      </w:r>
-      <w:r>
-        <w:rPr>
-          <w:noProof/>
-        </w:rPr>
-        <w:fldChar w:fldCharType="end"/>
-      </w:r>
+      <w:fldSimple w:instr=" SEQ Figure \* ARABIC ">
+        <w:r>
+          <w:rPr>
+            <w:noProof/>
+          </w:rPr>
+          <w:t>2</w:t>
+        </w:r>
+      </w:fldSimple>
       <w:r>
         <w:t xml:space="preserve"> : UML Diagram of the Smart Contract Communication</w:t>
       </w:r>
     </w:p>
     <w:p>
       <w:pPr>
-        <w:pStyle w:val="berschrift3"/>
+        <w:pStyle w:val="Heading3"/>
         <w:numPr>
           <w:ilvl w:val="2"/>
           <w:numId w:val="11"/>
@@ -9126,7 +9051,7 @@
     </w:p>
     <w:p>
       <w:pPr>
-        <w:pStyle w:val="Listenabsatz"/>
+        <w:pStyle w:val="ListParagraph"/>
         <w:numPr>
           <w:ilvl w:val="0"/>
           <w:numId w:val="18"/>
@@ -9140,7 +9065,7 @@
     </w:p>
     <w:p>
       <w:pPr>
-        <w:pStyle w:val="Listenabsatz"/>
+        <w:pStyle w:val="ListParagraph"/>
         <w:numPr>
           <w:ilvl w:val="0"/>
           <w:numId w:val="18"/>
@@ -9154,7 +9079,7 @@
     </w:p>
     <w:p>
       <w:pPr>
-        <w:pStyle w:val="Listenabsatz"/>
+        <w:pStyle w:val="ListParagraph"/>
         <w:numPr>
           <w:ilvl w:val="0"/>
           <w:numId w:val="18"/>
@@ -9168,7 +9093,7 @@
     </w:p>
     <w:p>
       <w:pPr>
-        <w:pStyle w:val="Listenabsatz"/>
+        <w:pStyle w:val="ListParagraph"/>
         <w:numPr>
           <w:ilvl w:val="0"/>
           <w:numId w:val="18"/>
@@ -9193,7 +9118,7 @@
     </w:p>
     <w:p>
       <w:pPr>
-        <w:pStyle w:val="Listenabsatz"/>
+        <w:pStyle w:val="ListParagraph"/>
         <w:numPr>
           <w:ilvl w:val="0"/>
           <w:numId w:val="18"/>
@@ -9215,7 +9140,7 @@
     </w:p>
     <w:p>
       <w:pPr>
-        <w:pStyle w:val="Listenabsatz"/>
+        <w:pStyle w:val="ListParagraph"/>
         <w:numPr>
           <w:ilvl w:val="0"/>
           <w:numId w:val="18"/>
@@ -9237,7 +9162,7 @@
     </w:p>
     <w:p>
       <w:pPr>
-        <w:pStyle w:val="Listenabsatz"/>
+        <w:pStyle w:val="ListParagraph"/>
         <w:numPr>
           <w:ilvl w:val="0"/>
           <w:numId w:val="18"/>
@@ -9251,7 +9176,7 @@
     </w:p>
     <w:p>
       <w:pPr>
-        <w:pStyle w:val="Listenabsatz"/>
+        <w:pStyle w:val="ListParagraph"/>
         <w:numPr>
           <w:ilvl w:val="0"/>
           <w:numId w:val="18"/>
@@ -9265,7 +9190,7 @@
     </w:p>
     <w:p>
       <w:pPr>
-        <w:pStyle w:val="berschrift3"/>
+        <w:pStyle w:val="Heading3"/>
         <w:numPr>
           <w:ilvl w:val="2"/>
           <w:numId w:val="11"/>
@@ -9302,7 +9227,7 @@
     </w:p>
     <w:p>
       <w:pPr>
-        <w:pStyle w:val="berschrift3"/>
+        <w:pStyle w:val="Heading3"/>
         <w:numPr>
           <w:ilvl w:val="2"/>
           <w:numId w:val="11"/>
@@ -9338,7 +9263,7 @@
     </w:p>
     <w:p>
       <w:pPr>
-        <w:pStyle w:val="berschrift3"/>
+        <w:pStyle w:val="Heading3"/>
         <w:numPr>
           <w:ilvl w:val="2"/>
           <w:numId w:val="11"/>
@@ -9376,7 +9301,7 @@
     </w:p>
     <w:p>
       <w:pPr>
-        <w:pStyle w:val="berschrift3"/>
+        <w:pStyle w:val="Heading3"/>
         <w:numPr>
           <w:ilvl w:val="2"/>
           <w:numId w:val="11"/>
@@ -9419,7 +9344,7 @@
     </w:p>
     <w:p>
       <w:pPr>
-        <w:pStyle w:val="Listenabsatz"/>
+        <w:pStyle w:val="ListParagraph"/>
         <w:numPr>
           <w:ilvl w:val="0"/>
           <w:numId w:val="19"/>
@@ -9441,7 +9366,7 @@
     </w:p>
     <w:p>
       <w:pPr>
-        <w:pStyle w:val="Listenabsatz"/>
+        <w:pStyle w:val="ListParagraph"/>
         <w:numPr>
           <w:ilvl w:val="0"/>
           <w:numId w:val="19"/>
@@ -9463,7 +9388,7 @@
     </w:p>
     <w:p>
       <w:pPr>
-        <w:pStyle w:val="Listenabsatz"/>
+        <w:pStyle w:val="ListParagraph"/>
         <w:numPr>
           <w:ilvl w:val="0"/>
           <w:numId w:val="19"/>
@@ -9503,7 +9428,7 @@
     </w:p>
     <w:p>
       <w:pPr>
-        <w:pStyle w:val="berschrift2"/>
+        <w:pStyle w:val="Heading2"/>
         <w:numPr>
           <w:ilvl w:val="1"/>
           <w:numId w:val="6"/>
@@ -9536,7 +9461,7 @@
     </w:p>
     <w:p>
       <w:pPr>
-        <w:pStyle w:val="Listenabsatz"/>
+        <w:pStyle w:val="ListParagraph"/>
         <w:ind w:left="360" w:firstLine="0"/>
       </w:pPr>
       <w:r>
@@ -9617,7 +9542,7 @@
     </w:p>
     <w:p>
       <w:pPr>
-        <w:pStyle w:val="berschrift2"/>
+        <w:pStyle w:val="Heading2"/>
         <w:numPr>
           <w:ilvl w:val="2"/>
           <w:numId w:val="6"/>
@@ -9708,7 +9633,7 @@
     </w:p>
     <w:p>
       <w:pPr>
-        <w:pStyle w:val="berschrift2"/>
+        <w:pStyle w:val="Heading2"/>
         <w:numPr>
           <w:ilvl w:val="1"/>
           <w:numId w:val="6"/>
@@ -9743,7 +9668,7 @@
     </w:p>
     <w:p>
       <w:pPr>
-        <w:pStyle w:val="berschrift2"/>
+        <w:pStyle w:val="Heading2"/>
         <w:numPr>
           <w:ilvl w:val="1"/>
           <w:numId w:val="6"/>
@@ -9776,7 +9701,7 @@
     </w:p>
     <w:p>
       <w:pPr>
-        <w:pStyle w:val="Listenabsatz"/>
+        <w:pStyle w:val="ListParagraph"/>
         <w:numPr>
           <w:ilvl w:val="0"/>
           <w:numId w:val="20"/>
@@ -9794,7 +9719,7 @@
     </w:p>
     <w:p>
       <w:pPr>
-        <w:pStyle w:val="Listenabsatz"/>
+        <w:pStyle w:val="ListParagraph"/>
         <w:numPr>
           <w:ilvl w:val="0"/>
           <w:numId w:val="20"/>
@@ -9806,7 +9731,7 @@
     </w:p>
     <w:p>
       <w:pPr>
-        <w:pStyle w:val="Listenabsatz"/>
+        <w:pStyle w:val="ListParagraph"/>
         <w:numPr>
           <w:ilvl w:val="0"/>
           <w:numId w:val="20"/>
@@ -9818,7 +9743,7 @@
     </w:p>
     <w:p>
       <w:pPr>
-        <w:pStyle w:val="Listenabsatz"/>
+        <w:pStyle w:val="ListParagraph"/>
         <w:numPr>
           <w:ilvl w:val="0"/>
           <w:numId w:val="20"/>
@@ -9830,13 +9755,13 @@
     </w:p>
     <w:p>
       <w:pPr>
-        <w:pStyle w:val="Listenabsatz"/>
+        <w:pStyle w:val="ListParagraph"/>
         <w:ind w:left="780" w:firstLine="0"/>
       </w:pPr>
     </w:p>
     <w:p>
       <w:pPr>
-        <w:pStyle w:val="berschrift3"/>
+        <w:pStyle w:val="Heading3"/>
         <w:numPr>
           <w:ilvl w:val="2"/>
           <w:numId w:val="11"/>
@@ -10009,7 +9934,7 @@
     </w:p>
     <w:p>
       <w:pPr>
-        <w:pStyle w:val="berschrift2"/>
+        <w:pStyle w:val="Heading2"/>
         <w:numPr>
           <w:ilvl w:val="1"/>
           <w:numId w:val="6"/>
@@ -10034,7 +9959,7 @@
     <w:p/>
     <w:p>
       <w:pPr>
-        <w:pStyle w:val="berschrift1"/>
+        <w:pStyle w:val="Heading1"/>
         <w:numPr>
           <w:ilvl w:val="0"/>
           <w:numId w:val="11"/>
@@ -10061,7 +9986,7 @@
     </w:p>
     <w:p>
       <w:pPr>
-        <w:pStyle w:val="berschrift2"/>
+        <w:pStyle w:val="Heading2"/>
         <w:numPr>
           <w:ilvl w:val="1"/>
           <w:numId w:val="11"/>
@@ -10086,7 +10011,7 @@
     </w:p>
     <w:p>
       <w:pPr>
-        <w:pStyle w:val="berschrift3"/>
+        <w:pStyle w:val="Heading3"/>
         <w:numPr>
           <w:ilvl w:val="2"/>
           <w:numId w:val="11"/>
@@ -10217,7 +10142,7 @@
     <w:p/>
     <w:p>
       <w:pPr>
-        <w:pStyle w:val="berschrift3"/>
+        <w:pStyle w:val="Heading3"/>
         <w:numPr>
           <w:ilvl w:val="2"/>
           <w:numId w:val="11"/>
@@ -10371,7 +10296,7 @@
     </w:p>
     <w:p>
       <w:pPr>
-        <w:pStyle w:val="berschrift3"/>
+        <w:pStyle w:val="Heading3"/>
         <w:numPr>
           <w:ilvl w:val="2"/>
           <w:numId w:val="11"/>
@@ -10503,7 +10428,7 @@
     </w:p>
     <w:p>
       <w:pPr>
-        <w:pStyle w:val="berschrift3"/>
+        <w:pStyle w:val="Heading3"/>
         <w:numPr>
           <w:ilvl w:val="2"/>
           <w:numId w:val="11"/>
@@ -10661,7 +10586,7 @@
     </w:p>
     <w:p>
       <w:pPr>
-        <w:pStyle w:val="Listenabsatz"/>
+        <w:pStyle w:val="ListParagraph"/>
         <w:numPr>
           <w:ilvl w:val="0"/>
           <w:numId w:val="25"/>
@@ -10673,7 +10598,7 @@
     </w:p>
     <w:p>
       <w:pPr>
-        <w:pStyle w:val="Listenabsatz"/>
+        <w:pStyle w:val="ListParagraph"/>
         <w:numPr>
           <w:ilvl w:val="0"/>
           <w:numId w:val="25"/>
@@ -10690,7 +10615,7 @@
     </w:p>
     <w:p>
       <w:pPr>
-        <w:pStyle w:val="berschrift3"/>
+        <w:pStyle w:val="Heading3"/>
         <w:numPr>
           <w:ilvl w:val="2"/>
           <w:numId w:val="11"/>
@@ -10718,7 +10643,7 @@
     </w:p>
     <w:p>
       <w:pPr>
-        <w:pStyle w:val="Listenabsatz"/>
+        <w:pStyle w:val="ListParagraph"/>
         <w:ind w:left="1080" w:firstLine="0"/>
       </w:pPr>
       <w:r>
@@ -10822,13 +10747,13 @@
     </w:p>
     <w:p>
       <w:pPr>
-        <w:pStyle w:val="Listenabsatz"/>
+        <w:pStyle w:val="ListParagraph"/>
         <w:ind w:left="360" w:firstLine="0"/>
       </w:pPr>
     </w:p>
     <w:p>
       <w:pPr>
-        <w:pStyle w:val="berschrift3"/>
+        <w:pStyle w:val="Heading3"/>
         <w:numPr>
           <w:ilvl w:val="2"/>
           <w:numId w:val="11"/>
@@ -10975,7 +10900,7 @@
     </w:p>
     <w:p>
       <w:pPr>
-        <w:pStyle w:val="berschrift3"/>
+        <w:pStyle w:val="Heading3"/>
         <w:numPr>
           <w:ilvl w:val="2"/>
           <w:numId w:val="11"/>
@@ -11117,7 +11042,7 @@
     <w:p/>
     <w:p>
       <w:pPr>
-        <w:pStyle w:val="berschrift3"/>
+        <w:pStyle w:val="Heading3"/>
         <w:numPr>
           <w:ilvl w:val="2"/>
           <w:numId w:val="11"/>
@@ -11341,7 +11266,7 @@
     </w:p>
     <w:p>
       <w:pPr>
-        <w:pStyle w:val="berschrift2"/>
+        <w:pStyle w:val="Heading2"/>
         <w:numPr>
           <w:ilvl w:val="1"/>
           <w:numId w:val="11"/>
@@ -11426,7 +11351,7 @@
     <w:p/>
     <w:p>
       <w:pPr>
-        <w:pStyle w:val="berschrift2"/>
+        <w:pStyle w:val="Heading2"/>
         <w:numPr>
           <w:ilvl w:val="1"/>
           <w:numId w:val="11"/>
@@ -11446,7 +11371,6 @@
           <w:sz w:val="40"/>
           <w:szCs w:val="40"/>
         </w:rPr>
-        <w:lastRenderedPageBreak/>
         <w:t>Start Ganache CLI Docker</w:t>
       </w:r>
       <w:bookmarkEnd w:id="48"/>
@@ -11570,6 +11494,9 @@
     </w:p>
     <w:p/>
     <w:p>
+      <w:pPr>
+        <w:jc w:val="left"/>
+      </w:pPr>
       <w:r>
         <w:rPr>
           <w:b/>
@@ -11578,7 +11505,13 @@
         <w:t>Step 3:</w:t>
       </w:r>
       <w:r>
-        <w:t xml:space="preserve"> Copy “1entrypoint.sh” and “</w:t>
+        <w:t xml:space="preserve"> Copy “1entrypoint.sh”</w:t>
+      </w:r>
+      <w:r>
+        <w:t xml:space="preserve">, “args.js” and </w:t>
+      </w:r>
+      <w:r>
+        <w:t>“</w:t>
       </w:r>
       <w:proofErr w:type="spellStart"/>
       <w:r>
@@ -11870,7 +11803,7 @@
           <w:rFonts w:ascii="Courier New" w:hAnsi="Courier New" w:cs="Courier New"/>
           <w:color w:val="444444"/>
         </w:rPr>
-        <w:t xml:space="preserve">/ganache-cli-test -l 80000000 --mnemonic </w:t>
+        <w:t xml:space="preserve">/ganache-cli-test -l 80000000 -m </w:t>
       </w:r>
       <w:r>
         <w:rPr>
@@ -11898,7 +11831,7 @@
           <w:rFonts w:ascii="Courier New" w:hAnsi="Courier New" w:cs="Courier New"/>
           <w:color w:val="444444"/>
         </w:rPr>
-        <w:t>verbose</w:t>
+        <w:t>v</w:t>
       </w:r>
     </w:p>
     <w:p>
@@ -11961,6 +11894,70 @@
       </w:r>
       <w:r>
         <w:t>.</w:t>
+      </w:r>
+    </w:p>
+    <w:p>
+      <w:r>
+        <w:t xml:space="preserve">How </w:t>
+      </w:r>
+      <w:proofErr w:type="gramStart"/>
+      <w:r>
+        <w:t>to :</w:t>
+      </w:r>
+      <w:proofErr w:type="gramEnd"/>
+      <w:r>
+        <w:t xml:space="preserve"> Open Docker Software, and double click on the running ganache container.</w:t>
+      </w:r>
+      <w:r>
+        <w:rPr>
+          <w:noProof/>
+        </w:rPr>
+        <w:t xml:space="preserve"> </w:t>
+      </w:r>
+      <w:r>
+        <w:rPr>
+          <w:noProof/>
+        </w:rPr>
+        <w:drawing>
+          <wp:inline distT="0" distB="0" distL="0" distR="0" wp14:anchorId="29C65798" wp14:editId="5B5763E0">
+            <wp:extent cx="5640070" cy="325755"/>
+            <wp:effectExtent l="19050" t="19050" r="17780" b="17145"/>
+            <wp:docPr id="32" name="Picture 32"/>
+            <wp:cNvGraphicFramePr>
+              <a:graphicFrameLocks xmlns:a="http://schemas.openxmlformats.org/drawingml/2006/main" noChangeAspect="1"/>
+            </wp:cNvGraphicFramePr>
+            <a:graphic xmlns:a="http://schemas.openxmlformats.org/drawingml/2006/main">
+              <a:graphicData uri="http://schemas.openxmlformats.org/drawingml/2006/picture">
+                <pic:pic xmlns:pic="http://schemas.openxmlformats.org/drawingml/2006/picture">
+                  <pic:nvPicPr>
+                    <pic:cNvPr id="1" name=""/>
+                    <pic:cNvPicPr/>
+                  </pic:nvPicPr>
+                  <pic:blipFill>
+                    <a:blip r:embed="rId43"/>
+                    <a:stretch>
+                      <a:fillRect/>
+                    </a:stretch>
+                  </pic:blipFill>
+                  <pic:spPr>
+                    <a:xfrm>
+                      <a:off x="0" y="0"/>
+                      <a:ext cx="5640070" cy="325755"/>
+                    </a:xfrm>
+                    <a:prstGeom prst="rect">
+                      <a:avLst/>
+                    </a:prstGeom>
+                    <a:ln>
+                      <a:solidFill>
+                        <a:schemeClr val="accent1"/>
+                      </a:solidFill>
+                    </a:ln>
+                  </pic:spPr>
+                </pic:pic>
+              </a:graphicData>
+            </a:graphic>
+          </wp:inline>
+        </w:drawing>
       </w:r>
     </w:p>
     <w:p>
@@ -12078,7 +12075,7 @@
                     <pic:cNvPicPr/>
                   </pic:nvPicPr>
                   <pic:blipFill>
-                    <a:blip r:embed="rId43"/>
+                    <a:blip r:embed="rId44"/>
                     <a:stretch>
                       <a:fillRect/>
                     </a:stretch>
@@ -12101,7 +12098,7 @@
     </w:p>
     <w:p>
       <w:pPr>
-        <w:pStyle w:val="berschrift2"/>
+        <w:pStyle w:val="Heading2"/>
         <w:numPr>
           <w:ilvl w:val="1"/>
           <w:numId w:val="11"/>
@@ -12190,7 +12187,7 @@
                         <w:txbxContent>
                           <w:p>
                             <w:pPr>
-                              <w:pStyle w:val="Beschriftung"/>
+                              <w:pStyle w:val="Caption"/>
                               <w:jc w:val="center"/>
                               <w:rPr>
                                 <w:noProof/>
@@ -12201,27 +12198,14 @@
                             <w:r>
                               <w:t xml:space="preserve">Figure </w:t>
                             </w:r>
-                            <w:r>
-                              <w:fldChar w:fldCharType="begin"/>
-                            </w:r>
-                            <w:r>
-                              <w:instrText xml:space="preserve"> SEQ Figure \* ARABIC </w:instrText>
-                            </w:r>
-                            <w:r>
-                              <w:fldChar w:fldCharType="separate"/>
-                            </w:r>
-                            <w:r>
-                              <w:rPr>
-                                <w:noProof/>
-                              </w:rPr>
-                              <w:t>3</w:t>
-                            </w:r>
-                            <w:r>
-                              <w:rPr>
-                                <w:noProof/>
-                              </w:rPr>
-                              <w:fldChar w:fldCharType="end"/>
-                            </w:r>
+                            <w:fldSimple w:instr=" SEQ Figure \* ARABIC ">
+                              <w:r>
+                                <w:rPr>
+                                  <w:noProof/>
+                                </w:rPr>
+                                <w:t>3</w:t>
+                              </w:r>
+                            </w:fldSimple>
                             <w:r>
                               <w:t xml:space="preserve"> : Set Workspace</w:t>
                             </w:r>
@@ -12251,7 +12235,7 @@
                   <w:txbxContent>
                     <w:p>
                       <w:pPr>
-                        <w:pStyle w:val="Beschriftung"/>
+                        <w:pStyle w:val="Caption"/>
                         <w:jc w:val="center"/>
                         <w:rPr>
                           <w:noProof/>
@@ -12262,27 +12246,14 @@
                       <w:r>
                         <w:t xml:space="preserve">Figure </w:t>
                       </w:r>
-                      <w:r>
-                        <w:fldChar w:fldCharType="begin"/>
-                      </w:r>
-                      <w:r>
-                        <w:instrText xml:space="preserve"> SEQ Figure \* ARABIC </w:instrText>
-                      </w:r>
-                      <w:r>
-                        <w:fldChar w:fldCharType="separate"/>
-                      </w:r>
-                      <w:r>
-                        <w:rPr>
-                          <w:noProof/>
-                        </w:rPr>
-                        <w:t>3</w:t>
-                      </w:r>
-                      <w:r>
-                        <w:rPr>
-                          <w:noProof/>
-                        </w:rPr>
-                        <w:fldChar w:fldCharType="end"/>
-                      </w:r>
+                      <w:fldSimple w:instr=" SEQ Figure \* ARABIC ">
+                        <w:r>
+                          <w:rPr>
+                            <w:noProof/>
+                          </w:rPr>
+                          <w:t>3</w:t>
+                        </w:r>
+                      </w:fldSimple>
                       <w:r>
                         <w:t xml:space="preserve"> : Set Workspace</w:t>
                       </w:r>
@@ -12333,7 +12304,7 @@
                     </pic:cNvPicPr>
                   </pic:nvPicPr>
                   <pic:blipFill>
-                    <a:blip r:embed="rId44">
+                    <a:blip r:embed="rId45">
                       <a:extLst>
                         <a:ext uri="{28A0092B-C50C-407E-A947-70E740481C1C}">
                           <a14:useLocalDpi xmlns:a14="http://schemas.microsoft.com/office/drawing/2010/main" val="0"/>
@@ -12472,7 +12443,7 @@
                         <w:txbxContent>
                           <w:p>
                             <w:pPr>
-                              <w:pStyle w:val="Beschriftung"/>
+                              <w:pStyle w:val="Caption"/>
                               <w:spacing w:after="0"/>
                               <w:jc w:val="center"/>
                               <w:rPr>
@@ -12484,27 +12455,14 @@
                             <w:r>
                               <w:t xml:space="preserve">Figure </w:t>
                             </w:r>
-                            <w:r>
-                              <w:fldChar w:fldCharType="begin"/>
-                            </w:r>
-                            <w:r>
-                              <w:instrText xml:space="preserve"> SEQ Figure \* ARABIC </w:instrText>
-                            </w:r>
-                            <w:r>
-                              <w:fldChar w:fldCharType="separate"/>
-                            </w:r>
-                            <w:r>
-                              <w:rPr>
-                                <w:noProof/>
-                              </w:rPr>
-                              <w:t>4</w:t>
-                            </w:r>
-                            <w:r>
-                              <w:rPr>
-                                <w:noProof/>
-                              </w:rPr>
-                              <w:fldChar w:fldCharType="end"/>
-                            </w:r>
+                            <w:fldSimple w:instr=" SEQ Figure \* ARABIC ">
+                              <w:r>
+                                <w:rPr>
+                                  <w:noProof/>
+                                </w:rPr>
+                                <w:t>4</w:t>
+                              </w:r>
+                            </w:fldSimple>
                             <w:r>
                               <w:t xml:space="preserve"> : Open Folder view</w:t>
                             </w:r>
@@ -12530,7 +12488,7 @@
                   <w:txbxContent>
                     <w:p>
                       <w:pPr>
-                        <w:pStyle w:val="Beschriftung"/>
+                        <w:pStyle w:val="Caption"/>
                         <w:spacing w:after="0"/>
                         <w:jc w:val="center"/>
                         <w:rPr>
@@ -12542,27 +12500,14 @@
                       <w:r>
                         <w:t xml:space="preserve">Figure </w:t>
                       </w:r>
-                      <w:r>
-                        <w:fldChar w:fldCharType="begin"/>
-                      </w:r>
-                      <w:r>
-                        <w:instrText xml:space="preserve"> SEQ Figure \* ARABIC </w:instrText>
-                      </w:r>
-                      <w:r>
-                        <w:fldChar w:fldCharType="separate"/>
-                      </w:r>
-                      <w:r>
-                        <w:rPr>
-                          <w:noProof/>
-                        </w:rPr>
-                        <w:t>4</w:t>
-                      </w:r>
-                      <w:r>
-                        <w:rPr>
-                          <w:noProof/>
-                        </w:rPr>
-                        <w:fldChar w:fldCharType="end"/>
-                      </w:r>
+                      <w:fldSimple w:instr=" SEQ Figure \* ARABIC ">
+                        <w:r>
+                          <w:rPr>
+                            <w:noProof/>
+                          </w:rPr>
+                          <w:t>4</w:t>
+                        </w:r>
+                      </w:fldSimple>
                       <w:r>
                         <w:t xml:space="preserve"> : Open Folder view</w:t>
                       </w:r>
@@ -12613,7 +12558,7 @@
                     </pic:cNvPicPr>
                   </pic:nvPicPr>
                   <pic:blipFill>
-                    <a:blip r:embed="rId45">
+                    <a:blip r:embed="rId46">
                       <a:extLst>
                         <a:ext uri="{28A0092B-C50C-407E-A947-70E740481C1C}">
                           <a14:useLocalDpi xmlns:a14="http://schemas.microsoft.com/office/drawing/2010/main" val="0"/>
@@ -12697,7 +12642,7 @@
                         <w:txbxContent>
                           <w:p>
                             <w:pPr>
-                              <w:pStyle w:val="Beschriftung"/>
+                              <w:pStyle w:val="Caption"/>
                               <w:jc w:val="center"/>
                               <w:rPr>
                                 <w:noProof/>
@@ -12708,27 +12653,14 @@
                             <w:r>
                               <w:t xml:space="preserve">Figure </w:t>
                             </w:r>
-                            <w:r>
-                              <w:fldChar w:fldCharType="begin"/>
-                            </w:r>
-                            <w:r>
-                              <w:instrText xml:space="preserve"> SEQ Figure \* ARABIC </w:instrText>
-                            </w:r>
-                            <w:r>
-                              <w:fldChar w:fldCharType="separate"/>
-                            </w:r>
-                            <w:r>
-                              <w:rPr>
-                                <w:noProof/>
-                              </w:rPr>
-                              <w:t>5</w:t>
-                            </w:r>
-                            <w:r>
-                              <w:rPr>
-                                <w:noProof/>
-                              </w:rPr>
-                              <w:fldChar w:fldCharType="end"/>
-                            </w:r>
+                            <w:fldSimple w:instr=" SEQ Figure \* ARABIC ">
+                              <w:r>
+                                <w:rPr>
+                                  <w:noProof/>
+                                </w:rPr>
+                                <w:t>5</w:t>
+                              </w:r>
+                            </w:fldSimple>
                             <w:r>
                               <w:t xml:space="preserve"> : Smart Contracts</w:t>
                             </w:r>
@@ -12754,7 +12686,7 @@
                   <w:txbxContent>
                     <w:p>
                       <w:pPr>
-                        <w:pStyle w:val="Beschriftung"/>
+                        <w:pStyle w:val="Caption"/>
                         <w:jc w:val="center"/>
                         <w:rPr>
                           <w:noProof/>
@@ -12765,27 +12697,14 @@
                       <w:r>
                         <w:t xml:space="preserve">Figure </w:t>
                       </w:r>
-                      <w:r>
-                        <w:fldChar w:fldCharType="begin"/>
-                      </w:r>
-                      <w:r>
-                        <w:instrText xml:space="preserve"> SEQ Figure \* ARABIC </w:instrText>
-                      </w:r>
-                      <w:r>
-                        <w:fldChar w:fldCharType="separate"/>
-                      </w:r>
-                      <w:r>
-                        <w:rPr>
-                          <w:noProof/>
-                        </w:rPr>
-                        <w:t>5</w:t>
-                      </w:r>
-                      <w:r>
-                        <w:rPr>
-                          <w:noProof/>
-                        </w:rPr>
-                        <w:fldChar w:fldCharType="end"/>
-                      </w:r>
+                      <w:fldSimple w:instr=" SEQ Figure \* ARABIC ">
+                        <w:r>
+                          <w:rPr>
+                            <w:noProof/>
+                          </w:rPr>
+                          <w:t>5</w:t>
+                        </w:r>
+                      </w:fldSimple>
                       <w:r>
                         <w:t xml:space="preserve"> : Smart Contracts</w:t>
                       </w:r>
@@ -12834,7 +12753,7 @@
                     <pic:cNvPicPr/>
                   </pic:nvPicPr>
                   <pic:blipFill rotWithShape="1">
-                    <a:blip r:embed="rId46">
+                    <a:blip r:embed="rId47">
                       <a:extLst>
                         <a:ext uri="{28A0092B-C50C-407E-A947-70E740481C1C}">
                           <a14:useLocalDpi xmlns:a14="http://schemas.microsoft.com/office/drawing/2010/main" val="0"/>
@@ -13033,7 +12952,7 @@
                     </pic:cNvPicPr>
                   </pic:nvPicPr>
                   <pic:blipFill rotWithShape="1">
-                    <a:blip r:embed="rId47">
+                    <a:blip r:embed="rId48">
                       <a:extLst>
                         <a:ext uri="{28A0092B-C50C-407E-A947-70E740481C1C}">
                           <a14:useLocalDpi xmlns:a14="http://schemas.microsoft.com/office/drawing/2010/main" val="0"/>
@@ -13091,34 +13010,21 @@
     </w:p>
     <w:p>
       <w:pPr>
-        <w:pStyle w:val="Beschriftung"/>
+        <w:pStyle w:val="Caption"/>
         <w:spacing w:after="0"/>
         <w:jc w:val="center"/>
       </w:pPr>
       <w:r>
         <w:t xml:space="preserve">Figure </w:t>
       </w:r>
-      <w:r>
-        <w:fldChar w:fldCharType="begin"/>
-      </w:r>
-      <w:r>
-        <w:instrText xml:space="preserve"> SEQ Figure \* ARABIC </w:instrText>
-      </w:r>
-      <w:r>
-        <w:fldChar w:fldCharType="separate"/>
-      </w:r>
-      <w:r>
-        <w:rPr>
-          <w:noProof/>
-        </w:rPr>
-        <w:t>6</w:t>
-      </w:r>
-      <w:r>
-        <w:rPr>
-          <w:noProof/>
-        </w:rPr>
-        <w:fldChar w:fldCharType="end"/>
-      </w:r>
+      <w:fldSimple w:instr=" SEQ Figure \* ARABIC ">
+        <w:r>
+          <w:rPr>
+            <w:noProof/>
+          </w:rPr>
+          <w:t>6</w:t>
+        </w:r>
+      </w:fldSimple>
       <w:r>
         <w:t xml:space="preserve"> : Assets Smart Contract Deployment</w:t>
       </w:r>
@@ -13346,7 +13252,7 @@
                         <w:txbxContent>
                           <w:p>
                             <w:pPr>
-                              <w:pStyle w:val="Beschriftung"/>
+                              <w:pStyle w:val="Caption"/>
                               <w:spacing w:after="0"/>
                               <w:jc w:val="center"/>
                               <w:rPr>
@@ -13359,27 +13265,14 @@
                             <w:r>
                               <w:t xml:space="preserve">Figure </w:t>
                             </w:r>
-                            <w:r>
-                              <w:fldChar w:fldCharType="begin"/>
-                            </w:r>
-                            <w:r>
-                              <w:instrText xml:space="preserve"> SEQ Figure \* ARABIC </w:instrText>
-                            </w:r>
-                            <w:r>
-                              <w:fldChar w:fldCharType="separate"/>
-                            </w:r>
-                            <w:r>
-                              <w:rPr>
-                                <w:noProof/>
-                              </w:rPr>
-                              <w:t>7</w:t>
-                            </w:r>
-                            <w:r>
-                              <w:rPr>
-                                <w:noProof/>
-                              </w:rPr>
-                              <w:fldChar w:fldCharType="end"/>
-                            </w:r>
+                            <w:fldSimple w:instr=" SEQ Figure \* ARABIC ">
+                              <w:r>
+                                <w:rPr>
+                                  <w:noProof/>
+                                </w:rPr>
+                                <w:t>7</w:t>
+                              </w:r>
+                            </w:fldSimple>
                             <w:r>
                               <w:t xml:space="preserve"> : Deploy Contract</w:t>
                             </w:r>
@@ -13405,7 +13298,7 @@
                   <w:txbxContent>
                     <w:p>
                       <w:pPr>
-                        <w:pStyle w:val="Beschriftung"/>
+                        <w:pStyle w:val="Caption"/>
                         <w:spacing w:after="0"/>
                         <w:jc w:val="center"/>
                         <w:rPr>
@@ -13418,27 +13311,14 @@
                       <w:r>
                         <w:t xml:space="preserve">Figure </w:t>
                       </w:r>
-                      <w:r>
-                        <w:fldChar w:fldCharType="begin"/>
-                      </w:r>
-                      <w:r>
-                        <w:instrText xml:space="preserve"> SEQ Figure \* ARABIC </w:instrText>
-                      </w:r>
-                      <w:r>
-                        <w:fldChar w:fldCharType="separate"/>
-                      </w:r>
-                      <w:r>
-                        <w:rPr>
-                          <w:noProof/>
-                        </w:rPr>
-                        <w:t>7</w:t>
-                      </w:r>
-                      <w:r>
-                        <w:rPr>
-                          <w:noProof/>
-                        </w:rPr>
-                        <w:fldChar w:fldCharType="end"/>
-                      </w:r>
+                      <w:fldSimple w:instr=" SEQ Figure \* ARABIC ">
+                        <w:r>
+                          <w:rPr>
+                            <w:noProof/>
+                          </w:rPr>
+                          <w:t>7</w:t>
+                        </w:r>
+                      </w:fldSimple>
                       <w:r>
                         <w:t xml:space="preserve"> : Deploy Contract</w:t>
                       </w:r>
@@ -13491,7 +13371,7 @@
                     </pic:cNvPicPr>
                   </pic:nvPicPr>
                   <pic:blipFill>
-                    <a:blip r:embed="rId48" cstate="print">
+                    <a:blip r:embed="rId49" cstate="print">
                       <a:extLst>
                         <a:ext uri="{28A0092B-C50C-407E-A947-70E740481C1C}">
                           <a14:useLocalDpi xmlns:a14="http://schemas.microsoft.com/office/drawing/2010/main" val="0"/>
@@ -13785,13 +13665,13 @@
           <w:noProof/>
         </w:rPr>
         <w:drawing>
-          <wp:anchor distT="0" distB="0" distL="114300" distR="114300" simplePos="0" relativeHeight="251696128" behindDoc="1" locked="0" layoutInCell="1" allowOverlap="1" wp14:anchorId="1390B367" wp14:editId="52C2AE1A">
+          <wp:anchor distT="0" distB="0" distL="114300" distR="114300" simplePos="0" relativeHeight="251696128" behindDoc="1" locked="0" layoutInCell="1" allowOverlap="1" wp14:anchorId="1390B367" wp14:editId="60239A48">
             <wp:simplePos x="0" y="0"/>
             <wp:positionH relativeFrom="margin">
               <wp:align>left</wp:align>
             </wp:positionH>
             <wp:positionV relativeFrom="paragraph">
-              <wp:posOffset>147865</wp:posOffset>
+              <wp:posOffset>57785</wp:posOffset>
             </wp:positionV>
             <wp:extent cx="1687195" cy="3889375"/>
             <wp:effectExtent l="19050" t="19050" r="27305" b="15875"/>
@@ -13818,7 +13698,7 @@
                     </pic:cNvPicPr>
                   </pic:nvPicPr>
                   <pic:blipFill>
-                    <a:blip r:embed="rId49" cstate="print">
+                    <a:blip r:embed="rId50" cstate="print">
                       <a:extLst>
                         <a:ext uri="{28A0092B-C50C-407E-A947-70E740481C1C}">
                           <a14:useLocalDpi xmlns:a14="http://schemas.microsoft.com/office/drawing/2010/main" val="0"/>
@@ -13833,7 +13713,7 @@
                   <pic:spPr bwMode="auto">
                     <a:xfrm>
                       <a:off x="0" y="0"/>
-                      <a:ext cx="1689736" cy="3895591"/>
+                      <a:ext cx="1687195" cy="3889375"/>
                     </a:xfrm>
                     <a:prstGeom prst="rect">
                       <a:avLst/>
@@ -13858,6 +13738,58 @@
         </w:drawing>
       </w:r>
       <w:r>
+        <w:t xml:space="preserve">Since the Main Contract is larger in size, please Enable “Contract Optimization” </w:t>
+      </w:r>
+      <w:r>
+        <w:rPr>
+          <w:noProof/>
+        </w:rPr>
+        <w:drawing>
+          <wp:inline distT="0" distB="0" distL="0" distR="0" wp14:anchorId="486A8DDF" wp14:editId="41C9EB6B">
+            <wp:extent cx="1190625" cy="260804"/>
+            <wp:effectExtent l="0" t="0" r="0" b="6350"/>
+            <wp:docPr id="31" name="Picture 31"/>
+            <wp:cNvGraphicFramePr>
+              <a:graphicFrameLocks xmlns:a="http://schemas.openxmlformats.org/drawingml/2006/main" noChangeAspect="1"/>
+            </wp:cNvGraphicFramePr>
+            <a:graphic xmlns:a="http://schemas.openxmlformats.org/drawingml/2006/main">
+              <a:graphicData uri="http://schemas.openxmlformats.org/drawingml/2006/picture">
+                <pic:pic xmlns:pic="http://schemas.openxmlformats.org/drawingml/2006/picture">
+                  <pic:nvPicPr>
+                    <pic:cNvPr id="1" name=""/>
+                    <pic:cNvPicPr/>
+                  </pic:nvPicPr>
+                  <pic:blipFill>
+                    <a:blip r:embed="rId51"/>
+                    <a:stretch>
+                      <a:fillRect/>
+                    </a:stretch>
+                  </pic:blipFill>
+                  <pic:spPr>
+                    <a:xfrm>
+                      <a:off x="0" y="0"/>
+                      <a:ext cx="1214657" cy="266068"/>
+                    </a:xfrm>
+                    <a:prstGeom prst="rect">
+                      <a:avLst/>
+                    </a:prstGeom>
+                  </pic:spPr>
+                </pic:pic>
+              </a:graphicData>
+            </a:graphic>
+          </wp:inline>
+        </w:drawing>
+      </w:r>
+      <w:r>
+        <w:t>in Compile Tab.</w:t>
+      </w:r>
+    </w:p>
+    <w:p>
+      <w:pPr>
+        <w:spacing w:before="240"/>
+        <w:ind w:left="0" w:firstLine="0"/>
+      </w:pPr>
+      <w:r>
         <w:t>Repeat the above “Step 3” according to the address values in your instance.</w:t>
       </w:r>
     </w:p>
@@ -13998,48 +13930,27 @@
         <w:t xml:space="preserve"> Ethereum Bridge.</w:t>
       </w:r>
     </w:p>
-    <w:p/>
     <w:p>
       <w:pPr>
         <w:spacing w:before="240"/>
         <w:ind w:left="0" w:firstLine="0"/>
-      </w:pPr>
-    </w:p>
-    <w:p>
-      <w:pPr>
-        <w:ind w:left="0" w:firstLine="0"/>
-      </w:pPr>
-    </w:p>
-    <w:p>
-      <w:pPr>
-        <w:ind w:left="0" w:firstLine="0"/>
-      </w:pPr>
-    </w:p>
-    <w:p>
-      <w:pPr>
-        <w:ind w:left="0" w:firstLine="0"/>
+        <w:rPr>
+          <w:b/>
+          <w:bCs/>
+        </w:rPr>
       </w:pPr>
     </w:p>
     <w:p>
       <w:pPr>
         <w:spacing w:before="240"/>
         <w:ind w:left="0" w:firstLine="0"/>
+      </w:pPr>
+      <w:r>
         <w:rPr>
           <w:b/>
           <w:bCs/>
         </w:rPr>
-      </w:pPr>
-    </w:p>
-    <w:p>
-      <w:pPr>
-        <w:spacing w:before="240"/>
-        <w:ind w:left="0" w:firstLine="0"/>
-      </w:pPr>
-      <w:r>
-        <w:rPr>
-          <w:b/>
-          <w:bCs/>
-        </w:rPr>
+        <w:lastRenderedPageBreak/>
         <w:t xml:space="preserve">Step </w:t>
       </w:r>
       <w:r>
@@ -14105,7 +14016,7 @@
                     </pic:cNvPicPr>
                   </pic:nvPicPr>
                   <pic:blipFill>
-                    <a:blip r:embed="rId50">
+                    <a:blip r:embed="rId52">
                       <a:extLst>
                         <a:ext uri="{28A0092B-C50C-407E-A947-70E740481C1C}">
                           <a14:useLocalDpi xmlns:a14="http://schemas.microsoft.com/office/drawing/2010/main" val="0"/>
@@ -14141,33 +14052,20 @@
     </w:p>
     <w:p>
       <w:pPr>
-        <w:pStyle w:val="Beschriftung"/>
+        <w:pStyle w:val="Caption"/>
         <w:jc w:val="center"/>
       </w:pPr>
       <w:r>
         <w:t xml:space="preserve">Figure </w:t>
       </w:r>
-      <w:r>
-        <w:fldChar w:fldCharType="begin"/>
-      </w:r>
-      <w:r>
-        <w:instrText xml:space="preserve"> SEQ Figure \* ARABIC </w:instrText>
-      </w:r>
-      <w:r>
-        <w:fldChar w:fldCharType="separate"/>
-      </w:r>
-      <w:r>
-        <w:rPr>
-          <w:noProof/>
-        </w:rPr>
-        <w:t>8</w:t>
-      </w:r>
-      <w:r>
-        <w:rPr>
-          <w:noProof/>
-        </w:rPr>
-        <w:fldChar w:fldCharType="end"/>
-      </w:r>
+      <w:fldSimple w:instr=" SEQ Figure \* ARABIC ">
+        <w:r>
+          <w:rPr>
+            <w:noProof/>
+          </w:rPr>
+          <w:t>8</w:t>
+        </w:r>
+      </w:fldSimple>
       <w:r>
         <w:t xml:space="preserve"> : Set Main Contract address into Assets and </w:t>
       </w:r>
@@ -14182,12 +14080,7 @@
     </w:p>
     <w:p>
       <w:pPr>
-        <w:ind w:left="0" w:firstLine="0"/>
-      </w:pPr>
-    </w:p>
-    <w:p>
-      <w:pPr>
-        <w:pStyle w:val="berschrift2"/>
+        <w:pStyle w:val="Heading2"/>
         <w:numPr>
           <w:ilvl w:val="1"/>
           <w:numId w:val="11"/>
@@ -14828,35 +14721,28 @@
           <w:rFonts w:ascii="Courier New" w:hAnsi="Courier New" w:cs="Courier New"/>
           <w:color w:val="880000"/>
         </w:rPr>
-        <w:t>"0x6048</w:t>
-      </w:r>
-      <w:r>
-        <w:rPr>
-          <w:rFonts w:ascii="Courier New" w:hAnsi="Courier New" w:cs="Courier New"/>
-          <w:color w:val="880000"/>
+        <w:t>"0x604865472362ba89C115dB5a7e01A31e8E75a41E"</w:t>
+      </w:r>
+      <w:r>
+        <w:rPr>
+          <w:rFonts w:ascii="Courier New" w:hAnsi="Courier New" w:cs="Courier New"/>
+          <w:color w:val="444444"/>
+        </w:rPr>
+        <w:t>;</w:t>
+      </w:r>
+      <w:r>
+        <w:rPr>
+          <w:rFonts w:ascii="Courier New" w:hAnsi="Courier New" w:cs="Courier New"/>
+          <w:color w:val="444444"/>
+        </w:rPr>
+        <w:br/>
+      </w:r>
+      <w:r>
+        <w:rPr>
+          <w:rFonts w:ascii="Courier New" w:hAnsi="Courier New" w:cs="Courier New"/>
+          <w:color w:val="888888"/>
         </w:rPr>
         <w:lastRenderedPageBreak/>
-        <w:t>65472362ba89C115dB5a7e01A31e8E75a41E"</w:t>
-      </w:r>
-      <w:r>
-        <w:rPr>
-          <w:rFonts w:ascii="Courier New" w:hAnsi="Courier New" w:cs="Courier New"/>
-          <w:color w:val="444444"/>
-        </w:rPr>
-        <w:t>;</w:t>
-      </w:r>
-      <w:r>
-        <w:rPr>
-          <w:rFonts w:ascii="Courier New" w:hAnsi="Courier New" w:cs="Courier New"/>
-          <w:color w:val="444444"/>
-        </w:rPr>
-        <w:br/>
-      </w:r>
-      <w:r>
-        <w:rPr>
-          <w:rFonts w:ascii="Courier New" w:hAnsi="Courier New" w:cs="Courier New"/>
-          <w:color w:val="888888"/>
-        </w:rPr>
         <w:t>// Private KEY of the Client Account used in the project</w:t>
       </w:r>
       <w:r>
@@ -15413,7 +15299,7 @@
       <w:r>
         <w:t xml:space="preserve">Now if you open the path </w:t>
       </w:r>
-      <w:hyperlink r:id="rId51" w:history="1">
+      <w:hyperlink r:id="rId53" w:history="1">
         <w:r>
           <w:rPr>
             <w:rStyle w:val="Hyperlink"/>
@@ -15449,7 +15335,7 @@
                     <pic:cNvPicPr/>
                   </pic:nvPicPr>
                   <pic:blipFill>
-                    <a:blip r:embed="rId52"/>
+                    <a:blip r:embed="rId54"/>
                     <a:stretch>
                       <a:fillRect/>
                     </a:stretch>
@@ -15477,40 +15363,27 @@
     </w:p>
     <w:p>
       <w:pPr>
-        <w:pStyle w:val="Beschriftung"/>
+        <w:pStyle w:val="Caption"/>
         <w:jc w:val="center"/>
       </w:pPr>
       <w:r>
         <w:t xml:space="preserve">Figure </w:t>
       </w:r>
-      <w:r>
-        <w:fldChar w:fldCharType="begin"/>
-      </w:r>
-      <w:r>
-        <w:instrText xml:space="preserve"> SEQ Figure \* ARABIC </w:instrText>
-      </w:r>
-      <w:r>
-        <w:fldChar w:fldCharType="separate"/>
-      </w:r>
-      <w:r>
-        <w:rPr>
-          <w:noProof/>
-        </w:rPr>
-        <w:t>9</w:t>
-      </w:r>
-      <w:r>
-        <w:rPr>
-          <w:noProof/>
-        </w:rPr>
-        <w:fldChar w:fldCharType="end"/>
-      </w:r>
+      <w:fldSimple w:instr=" SEQ Figure \* ARABIC ">
+        <w:r>
+          <w:rPr>
+            <w:noProof/>
+          </w:rPr>
+          <w:t>9</w:t>
+        </w:r>
+      </w:fldSimple>
       <w:r>
         <w:t xml:space="preserve"> : Internal Communication Rest API</w:t>
       </w:r>
     </w:p>
     <w:p>
       <w:pPr>
-        <w:pStyle w:val="berschrift2"/>
+        <w:pStyle w:val="Heading2"/>
         <w:numPr>
           <w:ilvl w:val="1"/>
           <w:numId w:val="11"/>
@@ -15924,7 +15797,7 @@
                     <pic:cNvPicPr/>
                   </pic:nvPicPr>
                   <pic:blipFill>
-                    <a:blip r:embed="rId53"/>
+                    <a:blip r:embed="rId55"/>
                     <a:stretch>
                       <a:fillRect/>
                     </a:stretch>
@@ -15974,7 +15847,7 @@
       <w:r>
         <w:t xml:space="preserve">Ex. </w:t>
       </w:r>
-      <w:hyperlink r:id="rId54" w:history="1">
+      <w:hyperlink r:id="rId56" w:history="1">
         <w:r>
           <w:rPr>
             <w:rStyle w:val="Hyperlink"/>
@@ -16009,7 +15882,7 @@
                     <pic:cNvPicPr/>
                   </pic:nvPicPr>
                   <pic:blipFill>
-                    <a:blip r:embed="rId55"/>
+                    <a:blip r:embed="rId57"/>
                     <a:stretch>
                       <a:fillRect/>
                     </a:stretch>
@@ -16037,40 +15910,27 @@
     </w:p>
     <w:p>
       <w:pPr>
-        <w:pStyle w:val="Beschriftung"/>
+        <w:pStyle w:val="Caption"/>
         <w:jc w:val="center"/>
       </w:pPr>
       <w:r>
         <w:t xml:space="preserve">Figure </w:t>
       </w:r>
-      <w:r>
-        <w:fldChar w:fldCharType="begin"/>
-      </w:r>
-      <w:r>
-        <w:instrText xml:space="preserve"> SEQ Figure \* ARABIC </w:instrText>
-      </w:r>
-      <w:r>
-        <w:fldChar w:fldCharType="separate"/>
-      </w:r>
-      <w:r>
-        <w:rPr>
-          <w:noProof/>
-        </w:rPr>
-        <w:t>10</w:t>
-      </w:r>
-      <w:r>
-        <w:rPr>
-          <w:noProof/>
-        </w:rPr>
-        <w:fldChar w:fldCharType="end"/>
-      </w:r>
+      <w:fldSimple w:instr=" SEQ Figure \* ARABIC ">
+        <w:r>
+          <w:rPr>
+            <w:noProof/>
+          </w:rPr>
+          <w:t>10</w:t>
+        </w:r>
+      </w:fldSimple>
       <w:r>
         <w:t xml:space="preserve"> : Sample COMPANY Rest API</w:t>
       </w:r>
     </w:p>
     <w:p>
       <w:pPr>
-        <w:pStyle w:val="berschrift2"/>
+        <w:pStyle w:val="Heading2"/>
         <w:numPr>
           <w:ilvl w:val="1"/>
           <w:numId w:val="11"/>
@@ -16150,7 +16010,7 @@
                     <pic:cNvPicPr/>
                   </pic:nvPicPr>
                   <pic:blipFill>
-                    <a:blip r:embed="rId56"/>
+                    <a:blip r:embed="rId58"/>
                     <a:stretch>
                       <a:fillRect/>
                     </a:stretch>
@@ -16178,33 +16038,20 @@
     </w:p>
     <w:p>
       <w:pPr>
-        <w:pStyle w:val="Beschriftung"/>
+        <w:pStyle w:val="Caption"/>
         <w:jc w:val="center"/>
       </w:pPr>
       <w:r>
         <w:t xml:space="preserve">Figure </w:t>
       </w:r>
-      <w:r>
-        <w:fldChar w:fldCharType="begin"/>
-      </w:r>
-      <w:r>
-        <w:instrText xml:space="preserve"> SEQ Figure \* ARABIC </w:instrText>
-      </w:r>
-      <w:r>
-        <w:fldChar w:fldCharType="separate"/>
-      </w:r>
-      <w:r>
-        <w:rPr>
-          <w:noProof/>
-        </w:rPr>
-        <w:t>11</w:t>
-      </w:r>
-      <w:r>
-        <w:rPr>
-          <w:noProof/>
-        </w:rPr>
-        <w:fldChar w:fldCharType="end"/>
-      </w:r>
+      <w:fldSimple w:instr=" SEQ Figure \* ARABIC ">
+        <w:r>
+          <w:rPr>
+            <w:noProof/>
+          </w:rPr>
+          <w:t>11</w:t>
+        </w:r>
+      </w:fldSimple>
       <w:r>
         <w:t xml:space="preserve"> : CMD window of </w:t>
       </w:r>
@@ -16221,7 +16068,7 @@
       <w:r>
         <w:t xml:space="preserve">Now you if you open the address in your web browser </w:t>
       </w:r>
-      <w:hyperlink r:id="rId57" w:history="1">
+      <w:hyperlink r:id="rId59" w:history="1">
         <w:r>
           <w:rPr>
             <w:rStyle w:val="Hyperlink"/>
@@ -16267,7 +16114,7 @@
                     <pic:cNvPicPr/>
                   </pic:nvPicPr>
                   <pic:blipFill>
-                    <a:blip r:embed="rId58"/>
+                    <a:blip r:embed="rId60"/>
                     <a:stretch>
                       <a:fillRect/>
                     </a:stretch>
@@ -16295,33 +16142,20 @@
     </w:p>
     <w:p>
       <w:pPr>
-        <w:pStyle w:val="Beschriftung"/>
+        <w:pStyle w:val="Caption"/>
         <w:jc w:val="center"/>
       </w:pPr>
       <w:r>
         <w:t xml:space="preserve">Figure </w:t>
       </w:r>
-      <w:r>
-        <w:fldChar w:fldCharType="begin"/>
-      </w:r>
-      <w:r>
-        <w:instrText xml:space="preserve"> SEQ Figure \* ARABIC </w:instrText>
-      </w:r>
-      <w:r>
-        <w:fldChar w:fldCharType="separate"/>
-      </w:r>
-      <w:r>
-        <w:rPr>
-          <w:noProof/>
-        </w:rPr>
-        <w:t>12</w:t>
-      </w:r>
-      <w:r>
-        <w:rPr>
-          <w:noProof/>
-        </w:rPr>
-        <w:fldChar w:fldCharType="end"/>
-      </w:r>
+      <w:fldSimple w:instr=" SEQ Figure \* ARABIC ">
+        <w:r>
+          <w:rPr>
+            <w:noProof/>
+          </w:rPr>
+          <w:t>12</w:t>
+        </w:r>
+      </w:fldSimple>
       <w:r>
         <w:t xml:space="preserve"> : Client App User Interface</w:t>
       </w:r>
@@ -16368,7 +16202,7 @@
                     </pic:cNvPicPr>
                   </pic:nvPicPr>
                   <pic:blipFill>
-                    <a:blip r:embed="rId59" cstate="print">
+                    <a:blip r:embed="rId61" cstate="print">
                       <a:extLst>
                         <a:ext uri="{28A0092B-C50C-407E-A947-70E740481C1C}">
                           <a14:useLocalDpi xmlns:a14="http://schemas.microsoft.com/office/drawing/2010/main" val="0"/>
@@ -16523,7 +16357,7 @@
     </w:p>
     <w:p>
       <w:pPr>
-        <w:pStyle w:val="berschrift1"/>
+        <w:pStyle w:val="Heading1"/>
         <w:numPr>
           <w:ilvl w:val="0"/>
           <w:numId w:val="11"/>
@@ -16551,9 +16385,218 @@
         <w:t>In order to be able to deploy the blockchain and the application into the Amazon AWS platform, we have created the applications with the ability to be containerized. Which then can be easily deployed on AWS using Kubernetes cluster or docker containers directly.</w:t>
       </w:r>
     </w:p>
-    <w:p>
-      <w:pPr>
-        <w:pStyle w:val="berschrift1"/>
+    <w:p/>
+    <w:p>
+      <w:r>
+        <w:t xml:space="preserve">Amazon AWS integration sometimes would be costly. </w:t>
+      </w:r>
+      <w:r>
+        <w:t>Therefore,</w:t>
+      </w:r>
+      <w:r>
+        <w:t xml:space="preserve"> it is important to categorize the application based on resource usage</w:t>
+      </w:r>
+      <w:r>
+        <w:t xml:space="preserve"> as well as available support</w:t>
+      </w:r>
+      <w:r>
+        <w:t xml:space="preserve"> in order to select the matching AWS system.</w:t>
+      </w:r>
+    </w:p>
+    <w:p>
+      <w:r>
+        <w:lastRenderedPageBreak/>
+        <w:t>Given the size and resource usage we have categorized the components as below.</w:t>
+      </w:r>
+    </w:p>
+    <w:tbl>
+      <w:tblPr>
+        <w:tblStyle w:val="GridTable1Light"/>
+        <w:tblW w:w="0" w:type="auto"/>
+        <w:jc w:val="center"/>
+        <w:tblLook w:val="04A0" w:firstRow="1" w:lastRow="0" w:firstColumn="1" w:lastColumn="0" w:noHBand="0" w:noVBand="1"/>
+      </w:tblPr>
+      <w:tblGrid>
+        <w:gridCol w:w="4407"/>
+        <w:gridCol w:w="4408"/>
+      </w:tblGrid>
+      <w:tr>
+        <w:trPr>
+          <w:cnfStyle w:val="100000000000" w:firstRow="1" w:lastRow="0" w:firstColumn="0" w:lastColumn="0" w:oddVBand="0" w:evenVBand="0" w:oddHBand="0" w:evenHBand="0" w:firstRowFirstColumn="0" w:firstRowLastColumn="0" w:lastRowFirstColumn="0" w:lastRowLastColumn="0"/>
+          <w:jc w:val="center"/>
+        </w:trPr>
+        <w:tc>
+          <w:tcPr>
+            <w:cnfStyle w:val="001000000000" w:firstRow="0" w:lastRow="0" w:firstColumn="1" w:lastColumn="0" w:oddVBand="0" w:evenVBand="0" w:oddHBand="0" w:evenHBand="0" w:firstRowFirstColumn="0" w:firstRowLastColumn="0" w:lastRowFirstColumn="0" w:lastRowLastColumn="0"/>
+            <w:tcW w:w="4407" w:type="dxa"/>
+          </w:tcPr>
+          <w:p>
+            <w:pPr>
+              <w:ind w:left="0" w:firstLine="0"/>
+            </w:pPr>
+            <w:r>
+              <w:t>Item</w:t>
+            </w:r>
+          </w:p>
+        </w:tc>
+        <w:tc>
+          <w:tcPr>
+            <w:tcW w:w="4408" w:type="dxa"/>
+          </w:tcPr>
+          <w:p>
+            <w:pPr>
+              <w:ind w:left="0" w:firstLine="0"/>
+              <w:jc w:val="center"/>
+              <w:cnfStyle w:val="100000000000" w:firstRow="1" w:lastRow="0" w:firstColumn="0" w:lastColumn="0" w:oddVBand="0" w:evenVBand="0" w:oddHBand="0" w:evenHBand="0" w:firstRowFirstColumn="0" w:firstRowLastColumn="0" w:lastRowFirstColumn="0" w:lastRowLastColumn="0"/>
+            </w:pPr>
+            <w:r>
+              <w:t>AWS system</w:t>
+            </w:r>
+          </w:p>
+        </w:tc>
+      </w:tr>
+      <w:tr>
+        <w:trPr>
+          <w:jc w:val="center"/>
+        </w:trPr>
+        <w:tc>
+          <w:tcPr>
+            <w:cnfStyle w:val="001000000000" w:firstRow="0" w:lastRow="0" w:firstColumn="1" w:lastColumn="0" w:oddVBand="0" w:evenVBand="0" w:oddHBand="0" w:evenHBand="0" w:firstRowFirstColumn="0" w:firstRowLastColumn="0" w:lastRowFirstColumn="0" w:lastRowLastColumn="0"/>
+            <w:tcW w:w="4407" w:type="dxa"/>
+          </w:tcPr>
+          <w:p>
+            <w:pPr>
+              <w:ind w:left="0" w:firstLine="0"/>
+            </w:pPr>
+            <w:r>
+              <w:t>Internal Communication API</w:t>
+            </w:r>
+          </w:p>
+        </w:tc>
+        <w:tc>
+          <w:tcPr>
+            <w:tcW w:w="4408" w:type="dxa"/>
+          </w:tcPr>
+          <w:p>
+            <w:pPr>
+              <w:ind w:left="0" w:firstLine="0"/>
+              <w:cnfStyle w:val="000000000000" w:firstRow="0" w:lastRow="0" w:firstColumn="0" w:lastColumn="0" w:oddVBand="0" w:evenVBand="0" w:oddHBand="0" w:evenHBand="0" w:firstRowFirstColumn="0" w:firstRowLastColumn="0" w:lastRowFirstColumn="0" w:lastRowLastColumn="0"/>
+            </w:pPr>
+            <w:r>
+              <w:t>Kubernetes Cluster</w:t>
+            </w:r>
+          </w:p>
+        </w:tc>
+      </w:tr>
+      <w:tr>
+        <w:trPr>
+          <w:jc w:val="center"/>
+        </w:trPr>
+        <w:tc>
+          <w:tcPr>
+            <w:cnfStyle w:val="001000000000" w:firstRow="0" w:lastRow="0" w:firstColumn="1" w:lastColumn="0" w:oddVBand="0" w:evenVBand="0" w:oddHBand="0" w:evenHBand="0" w:firstRowFirstColumn="0" w:firstRowLastColumn="0" w:lastRowFirstColumn="0" w:lastRowLastColumn="0"/>
+            <w:tcW w:w="4407" w:type="dxa"/>
+          </w:tcPr>
+          <w:p>
+            <w:pPr>
+              <w:ind w:left="0" w:firstLine="0"/>
+            </w:pPr>
+            <w:r>
+              <w:t>INTRANAV REST API Simulation</w:t>
+            </w:r>
+          </w:p>
+        </w:tc>
+        <w:tc>
+          <w:tcPr>
+            <w:tcW w:w="4408" w:type="dxa"/>
+          </w:tcPr>
+          <w:p>
+            <w:pPr>
+              <w:ind w:left="0" w:firstLine="0"/>
+              <w:cnfStyle w:val="000000000000" w:firstRow="0" w:lastRow="0" w:firstColumn="0" w:lastColumn="0" w:oddVBand="0" w:evenVBand="0" w:oddHBand="0" w:evenHBand="0" w:firstRowFirstColumn="0" w:firstRowLastColumn="0" w:lastRowFirstColumn="0" w:lastRowLastColumn="0"/>
+            </w:pPr>
+            <w:proofErr w:type="spellStart"/>
+            <w:r>
+              <w:t>Fargate</w:t>
+            </w:r>
+            <w:proofErr w:type="spellEnd"/>
+            <w:r>
+              <w:t xml:space="preserve"> Cluster</w:t>
+            </w:r>
+          </w:p>
+        </w:tc>
+      </w:tr>
+      <w:tr>
+        <w:trPr>
+          <w:jc w:val="center"/>
+        </w:trPr>
+        <w:tc>
+          <w:tcPr>
+            <w:cnfStyle w:val="001000000000" w:firstRow="0" w:lastRow="0" w:firstColumn="1" w:lastColumn="0" w:oddVBand="0" w:evenVBand="0" w:oddHBand="0" w:evenHBand="0" w:firstRowFirstColumn="0" w:firstRowLastColumn="0" w:lastRowFirstColumn="0" w:lastRowLastColumn="0"/>
+            <w:tcW w:w="4407" w:type="dxa"/>
+          </w:tcPr>
+          <w:p>
+            <w:pPr>
+              <w:ind w:left="0" w:firstLine="0"/>
+            </w:pPr>
+            <w:r>
+              <w:t>Ganache CLI environment</w:t>
+            </w:r>
+          </w:p>
+        </w:tc>
+        <w:tc>
+          <w:tcPr>
+            <w:tcW w:w="4408" w:type="dxa"/>
+          </w:tcPr>
+          <w:p>
+            <w:pPr>
+              <w:ind w:left="0" w:firstLine="0"/>
+              <w:cnfStyle w:val="000000000000" w:firstRow="0" w:lastRow="0" w:firstColumn="0" w:lastColumn="0" w:oddVBand="0" w:evenVBand="0" w:oddHBand="0" w:evenHBand="0" w:firstRowFirstColumn="0" w:firstRowLastColumn="0" w:lastRowFirstColumn="0" w:lastRowLastColumn="0"/>
+            </w:pPr>
+            <w:r>
+              <w:t>Kubernetes Cluster</w:t>
+            </w:r>
+          </w:p>
+        </w:tc>
+      </w:tr>
+      <w:tr>
+        <w:trPr>
+          <w:jc w:val="center"/>
+        </w:trPr>
+        <w:tc>
+          <w:tcPr>
+            <w:cnfStyle w:val="001000000000" w:firstRow="0" w:lastRow="0" w:firstColumn="1" w:lastColumn="0" w:oddVBand="0" w:evenVBand="0" w:oddHBand="0" w:evenHBand="0" w:firstRowFirstColumn="0" w:firstRowLastColumn="0" w:lastRowFirstColumn="0" w:lastRowLastColumn="0"/>
+            <w:tcW w:w="4407" w:type="dxa"/>
+          </w:tcPr>
+          <w:p>
+            <w:pPr>
+              <w:ind w:left="0" w:firstLine="0"/>
+            </w:pPr>
+            <w:r>
+              <w:t>Client Application</w:t>
+            </w:r>
+          </w:p>
+        </w:tc>
+        <w:tc>
+          <w:tcPr>
+            <w:tcW w:w="4408" w:type="dxa"/>
+          </w:tcPr>
+          <w:p>
+            <w:pPr>
+              <w:ind w:left="0" w:firstLine="0"/>
+              <w:cnfStyle w:val="000000000000" w:firstRow="0" w:lastRow="0" w:firstColumn="0" w:lastColumn="0" w:oddVBand="0" w:evenVBand="0" w:oddHBand="0" w:evenHBand="0" w:firstRowFirstColumn="0" w:firstRowLastColumn="0" w:lastRowFirstColumn="0" w:lastRowLastColumn="0"/>
+            </w:pPr>
+            <w:r>
+              <w:t>Elastic Beanstalk</w:t>
+            </w:r>
+          </w:p>
+        </w:tc>
+      </w:tr>
+    </w:tbl>
+    <w:p/>
+    <w:p>
+      <w:pPr>
+        <w:pStyle w:val="Heading1"/>
         <w:numPr>
           <w:ilvl w:val="0"/>
           <w:numId w:val="11"/>
@@ -16572,7 +16615,6 @@
           <w:sz w:val="48"/>
           <w:szCs w:val="48"/>
         </w:rPr>
-        <w:lastRenderedPageBreak/>
         <w:t>Source</w:t>
       </w:r>
       <w:bookmarkEnd w:id="60"/>
@@ -16587,7 +16629,7 @@
       <w:r>
         <w:t xml:space="preserve">, Ethereum bridge modification: </w:t>
       </w:r>
-      <w:hyperlink r:id="rId60" w:history="1">
+      <w:hyperlink r:id="rId62" w:history="1">
         <w:r>
           <w:rPr>
             <w:rStyle w:val="Hyperlink"/>
@@ -16609,7 +16651,7 @@
     <w:p/>
     <w:p>
       <w:pPr>
-        <w:pStyle w:val="berschrift1"/>
+        <w:pStyle w:val="Heading1"/>
         <w:numPr>
           <w:ilvl w:val="0"/>
           <w:numId w:val="11"/>
@@ -16716,7 +16758,7 @@
     <w:sdtContent>
       <w:p>
         <w:pPr>
-          <w:pStyle w:val="Fuzeile"/>
+          <w:pStyle w:val="Footer"/>
           <w:pBdr>
             <w:top w:val="single" w:sz="4" w:space="1" w:color="D9D9D9" w:themeColor="background1" w:themeShade="D9"/>
           </w:pBdr>
@@ -16821,14 +16863,12 @@
       </w:rPr>
       <w:fldChar w:fldCharType="separate"/>
     </w:r>
-    <w:proofErr w:type="spellStart"/>
     <w:r>
       <w:rPr>
         <w:color w:val="FFFFFF" w:themeColor="background1"/>
       </w:rPr>
       <w:t>i</w:t>
     </w:r>
-    <w:proofErr w:type="spellEnd"/>
     <w:r>
       <w:rPr>
         <w:color w:val="FFFFFF" w:themeColor="background1"/>
@@ -21143,7 +21183,7 @@
     <w:lsdException w:name="Unresolved Mention" w:semiHidden="1" w:unhideWhenUsed="1"/>
     <w:lsdException w:name="Smart Link" w:semiHidden="1" w:unhideWhenUsed="1"/>
   </w:latentStyles>
-  <w:style w:type="paragraph" w:default="1" w:styleId="Standard">
+  <w:style w:type="paragraph" w:default="1" w:styleId="Normal">
     <w:name w:val="Normal"/>
     <w:qFormat/>
     <w:rsid w:val="008C67D5"/>
@@ -21158,10 +21198,10 @@
       <w:sz w:val="24"/>
     </w:rPr>
   </w:style>
-  <w:style w:type="paragraph" w:styleId="berschrift1">
+  <w:style w:type="paragraph" w:styleId="Heading1">
     <w:name w:val="heading 1"/>
-    <w:next w:val="Standard"/>
-    <w:link w:val="berschrift1Zchn"/>
+    <w:next w:val="Normal"/>
+    <w:link w:val="Heading1Char"/>
     <w:uiPriority w:val="9"/>
     <w:qFormat/>
     <w:pPr>
@@ -21178,10 +21218,10 @@
       <w:sz w:val="50"/>
     </w:rPr>
   </w:style>
-  <w:style w:type="paragraph" w:styleId="berschrift2">
+  <w:style w:type="paragraph" w:styleId="Heading2">
     <w:name w:val="heading 2"/>
-    <w:next w:val="Standard"/>
-    <w:link w:val="berschrift2Zchn"/>
+    <w:next w:val="Normal"/>
+    <w:link w:val="Heading2Char"/>
     <w:uiPriority w:val="9"/>
     <w:unhideWhenUsed/>
     <w:qFormat/>
@@ -21198,10 +21238,10 @@
       <w:sz w:val="50"/>
     </w:rPr>
   </w:style>
-  <w:style w:type="paragraph" w:styleId="berschrift3">
+  <w:style w:type="paragraph" w:styleId="Heading3">
     <w:name w:val="heading 3"/>
-    <w:next w:val="Standard"/>
-    <w:link w:val="berschrift3Zchn"/>
+    <w:next w:val="Normal"/>
+    <w:link w:val="Heading3Char"/>
     <w:uiPriority w:val="9"/>
     <w:unhideWhenUsed/>
     <w:qFormat/>
@@ -21218,11 +21258,11 @@
       <w:sz w:val="34"/>
     </w:rPr>
   </w:style>
-  <w:style w:type="paragraph" w:styleId="berschrift4">
+  <w:style w:type="paragraph" w:styleId="Heading4">
     <w:name w:val="heading 4"/>
-    <w:basedOn w:val="Standard"/>
-    <w:next w:val="Standard"/>
-    <w:link w:val="berschrift4Zchn"/>
+    <w:basedOn w:val="Normal"/>
+    <w:next w:val="Normal"/>
+    <w:link w:val="Heading4Char"/>
     <w:uiPriority w:val="9"/>
     <w:unhideWhenUsed/>
     <w:qFormat/>
@@ -21240,13 +21280,13 @@
       <w:color w:val="2F5496" w:themeColor="accent1" w:themeShade="BF"/>
     </w:rPr>
   </w:style>
-  <w:style w:type="character" w:default="1" w:styleId="Absatz-Standardschriftart">
+  <w:style w:type="character" w:default="1" w:styleId="DefaultParagraphFont">
     <w:name w:val="Default Paragraph Font"/>
     <w:uiPriority w:val="1"/>
     <w:semiHidden/>
     <w:unhideWhenUsed/>
   </w:style>
-  <w:style w:type="table" w:default="1" w:styleId="NormaleTabelle">
+  <w:style w:type="table" w:default="1" w:styleId="TableNormal">
     <w:name w:val="Normal Table"/>
     <w:uiPriority w:val="99"/>
     <w:semiHidden/>
@@ -21261,15 +21301,15 @@
       </w:tblCellMar>
     </w:tblPr>
   </w:style>
-  <w:style w:type="numbering" w:default="1" w:styleId="KeineListe">
+  <w:style w:type="numbering" w:default="1" w:styleId="NoList">
     <w:name w:val="No List"/>
     <w:uiPriority w:val="99"/>
     <w:semiHidden/>
     <w:unhideWhenUsed/>
   </w:style>
-  <w:style w:type="character" w:customStyle="1" w:styleId="berschrift3Zchn">
-    <w:name w:val="Überschrift 3 Zchn"/>
-    <w:link w:val="berschrift3"/>
+  <w:style w:type="character" w:customStyle="1" w:styleId="Heading3Char">
+    <w:name w:val="Heading 3 Char"/>
+    <w:link w:val="Heading3"/>
     <w:uiPriority w:val="9"/>
     <w:rPr>
       <w:rFonts w:ascii="Calibri" w:eastAsia="Calibri" w:hAnsi="Calibri" w:cs="Calibri"/>
@@ -21277,9 +21317,9 @@
       <w:sz w:val="34"/>
     </w:rPr>
   </w:style>
-  <w:style w:type="character" w:customStyle="1" w:styleId="berschrift1Zchn">
-    <w:name w:val="Überschrift 1 Zchn"/>
-    <w:link w:val="berschrift1"/>
+  <w:style w:type="character" w:customStyle="1" w:styleId="Heading1Char">
+    <w:name w:val="Heading 1 Char"/>
+    <w:link w:val="Heading1"/>
     <w:rPr>
       <w:rFonts w:ascii="Cambria" w:eastAsia="Cambria" w:hAnsi="Cambria" w:cs="Cambria"/>
       <w:b/>
@@ -21287,9 +21327,9 @@
       <w:sz w:val="50"/>
     </w:rPr>
   </w:style>
-  <w:style w:type="character" w:customStyle="1" w:styleId="berschrift2Zchn">
-    <w:name w:val="Überschrift 2 Zchn"/>
-    <w:link w:val="berschrift2"/>
+  <w:style w:type="character" w:customStyle="1" w:styleId="Heading2Char">
+    <w:name w:val="Heading 2 Char"/>
+    <w:link w:val="Heading2"/>
     <w:uiPriority w:val="9"/>
     <w:rPr>
       <w:rFonts w:ascii="Calibri" w:eastAsia="Calibri" w:hAnsi="Calibri" w:cs="Calibri"/>
@@ -21297,10 +21337,10 @@
       <w:sz w:val="50"/>
     </w:rPr>
   </w:style>
-  <w:style w:type="paragraph" w:styleId="Kopfzeile">
+  <w:style w:type="paragraph" w:styleId="Header">
     <w:name w:val="header"/>
-    <w:basedOn w:val="Standard"/>
-    <w:link w:val="KopfzeileZchn"/>
+    <w:basedOn w:val="Normal"/>
+    <w:link w:val="HeaderChar"/>
     <w:uiPriority w:val="99"/>
     <w:unhideWhenUsed/>
     <w:rsid w:val="00970C99"/>
@@ -21312,10 +21352,10 @@
       <w:spacing w:after="0" w:line="240" w:lineRule="auto"/>
     </w:pPr>
   </w:style>
-  <w:style w:type="character" w:customStyle="1" w:styleId="KopfzeileZchn">
-    <w:name w:val="Kopfzeile Zchn"/>
-    <w:basedOn w:val="Absatz-Standardschriftart"/>
-    <w:link w:val="Kopfzeile"/>
+  <w:style w:type="character" w:customStyle="1" w:styleId="HeaderChar">
+    <w:name w:val="Header Char"/>
+    <w:basedOn w:val="DefaultParagraphFont"/>
+    <w:link w:val="Header"/>
     <w:uiPriority w:val="99"/>
     <w:rsid w:val="00970C99"/>
     <w:rPr>
@@ -21324,9 +21364,9 @@
       <w:sz w:val="24"/>
     </w:rPr>
   </w:style>
-  <w:style w:type="character" w:styleId="Platzhaltertext">
+  <w:style w:type="character" w:styleId="PlaceholderText">
     <w:name w:val="Placeholder Text"/>
-    <w:basedOn w:val="Absatz-Standardschriftart"/>
+    <w:basedOn w:val="DefaultParagraphFont"/>
     <w:uiPriority w:val="99"/>
     <w:semiHidden/>
     <w:rsid w:val="00970C99"/>
@@ -21334,10 +21374,10 @@
       <w:color w:val="808080"/>
     </w:rPr>
   </w:style>
-  <w:style w:type="paragraph" w:styleId="Fuzeile">
+  <w:style w:type="paragraph" w:styleId="Footer">
     <w:name w:val="footer"/>
-    <w:basedOn w:val="Standard"/>
-    <w:link w:val="FuzeileZchn"/>
+    <w:basedOn w:val="Normal"/>
+    <w:link w:val="FooterChar"/>
     <w:uiPriority w:val="99"/>
     <w:unhideWhenUsed/>
     <w:rsid w:val="00970C99"/>
@@ -21357,10 +21397,10 @@
       <w:lang w:eastAsia="en-US"/>
     </w:rPr>
   </w:style>
-  <w:style w:type="character" w:customStyle="1" w:styleId="FuzeileZchn">
-    <w:name w:val="Fußzeile Zchn"/>
-    <w:basedOn w:val="Absatz-Standardschriftart"/>
-    <w:link w:val="Fuzeile"/>
+  <w:style w:type="character" w:customStyle="1" w:styleId="FooterChar">
+    <w:name w:val="Footer Char"/>
+    <w:basedOn w:val="DefaultParagraphFont"/>
+    <w:link w:val="Footer"/>
     <w:uiPriority w:val="99"/>
     <w:rsid w:val="00970C99"/>
     <w:rPr>
@@ -21368,9 +21408,9 @@
       <w:lang w:eastAsia="en-US"/>
     </w:rPr>
   </w:style>
-  <w:style w:type="paragraph" w:styleId="KeinLeerraum">
+  <w:style w:type="paragraph" w:styleId="NoSpacing">
     <w:name w:val="No Spacing"/>
-    <w:link w:val="KeinLeerraumZchn"/>
+    <w:link w:val="NoSpacingChar"/>
     <w:uiPriority w:val="1"/>
     <w:qFormat/>
     <w:rsid w:val="00970C99"/>
@@ -21381,20 +21421,20 @@
       <w:lang w:eastAsia="en-US"/>
     </w:rPr>
   </w:style>
-  <w:style w:type="character" w:customStyle="1" w:styleId="KeinLeerraumZchn">
-    <w:name w:val="Kein Leerraum Zchn"/>
-    <w:basedOn w:val="Absatz-Standardschriftart"/>
-    <w:link w:val="KeinLeerraum"/>
+  <w:style w:type="character" w:customStyle="1" w:styleId="NoSpacingChar">
+    <w:name w:val="No Spacing Char"/>
+    <w:basedOn w:val="DefaultParagraphFont"/>
+    <w:link w:val="NoSpacing"/>
     <w:uiPriority w:val="1"/>
     <w:rsid w:val="00970C99"/>
     <w:rPr>
       <w:lang w:eastAsia="en-US"/>
     </w:rPr>
   </w:style>
-  <w:style w:type="paragraph" w:styleId="Inhaltsverzeichnisberschrift">
+  <w:style w:type="paragraph" w:styleId="TOCHeading">
     <w:name w:val="TOC Heading"/>
-    <w:basedOn w:val="berschrift1"/>
-    <w:next w:val="Standard"/>
+    <w:basedOn w:val="Heading1"/>
+    <w:next w:val="Normal"/>
     <w:uiPriority w:val="39"/>
     <w:unhideWhenUsed/>
     <w:qFormat/>
@@ -21413,10 +21453,10 @@
       <w:lang w:eastAsia="en-US"/>
     </w:rPr>
   </w:style>
-  <w:style w:type="paragraph" w:styleId="Verzeichnis2">
+  <w:style w:type="paragraph" w:styleId="TOC2">
     <w:name w:val="toc 2"/>
-    <w:basedOn w:val="Standard"/>
-    <w:next w:val="Standard"/>
+    <w:basedOn w:val="Normal"/>
+    <w:next w:val="Normal"/>
     <w:autoRedefine/>
     <w:uiPriority w:val="39"/>
     <w:unhideWhenUsed/>
@@ -21433,10 +21473,10 @@
       <w:lang w:eastAsia="en-US"/>
     </w:rPr>
   </w:style>
-  <w:style w:type="paragraph" w:styleId="Verzeichnis1">
+  <w:style w:type="paragraph" w:styleId="TOC1">
     <w:name w:val="toc 1"/>
-    <w:basedOn w:val="Standard"/>
-    <w:next w:val="Standard"/>
+    <w:basedOn w:val="Normal"/>
+    <w:next w:val="Normal"/>
     <w:autoRedefine/>
     <w:uiPriority w:val="39"/>
     <w:unhideWhenUsed/>
@@ -21453,10 +21493,10 @@
       <w:lang w:eastAsia="en-US"/>
     </w:rPr>
   </w:style>
-  <w:style w:type="paragraph" w:styleId="Verzeichnis3">
+  <w:style w:type="paragraph" w:styleId="TOC3">
     <w:name w:val="toc 3"/>
-    <w:basedOn w:val="Standard"/>
-    <w:next w:val="Standard"/>
+    <w:basedOn w:val="Normal"/>
+    <w:next w:val="Normal"/>
     <w:autoRedefine/>
     <w:uiPriority w:val="39"/>
     <w:unhideWhenUsed/>
@@ -21475,7 +21515,7 @@
   </w:style>
   <w:style w:type="character" w:styleId="Hyperlink">
     <w:name w:val="Hyperlink"/>
-    <w:basedOn w:val="Absatz-Standardschriftart"/>
+    <w:basedOn w:val="DefaultParagraphFont"/>
     <w:uiPriority w:val="99"/>
     <w:unhideWhenUsed/>
     <w:rsid w:val="001E071C"/>
@@ -21484,9 +21524,9 @@
       <w:u w:val="single"/>
     </w:rPr>
   </w:style>
-  <w:style w:type="paragraph" w:styleId="Listenabsatz">
+  <w:style w:type="paragraph" w:styleId="ListParagraph">
     <w:name w:val="List Paragraph"/>
-    <w:basedOn w:val="Standard"/>
+    <w:basedOn w:val="Normal"/>
     <w:uiPriority w:val="34"/>
     <w:qFormat/>
     <w:rsid w:val="00310DAB"/>
@@ -21495,10 +21535,10 @@
       <w:contextualSpacing/>
     </w:pPr>
   </w:style>
-  <w:style w:type="character" w:customStyle="1" w:styleId="berschrift4Zchn">
-    <w:name w:val="Überschrift 4 Zchn"/>
-    <w:basedOn w:val="Absatz-Standardschriftart"/>
-    <w:link w:val="berschrift4"/>
+  <w:style w:type="character" w:customStyle="1" w:styleId="Heading4Char">
+    <w:name w:val="Heading 4 Char"/>
+    <w:basedOn w:val="DefaultParagraphFont"/>
+    <w:link w:val="Heading4"/>
     <w:uiPriority w:val="9"/>
     <w:rsid w:val="006B3751"/>
     <w:rPr>
@@ -21509,9 +21549,9 @@
       <w:sz w:val="24"/>
     </w:rPr>
   </w:style>
-  <w:style w:type="table" w:styleId="Gitternetztabelle4Akzent3">
+  <w:style w:type="table" w:styleId="GridTable4-Accent3">
     <w:name w:val="Grid Table 4 Accent 3"/>
-    <w:basedOn w:val="NormaleTabelle"/>
+    <w:basedOn w:val="TableNormal"/>
     <w:uiPriority w:val="49"/>
     <w:rsid w:val="000B1FB6"/>
     <w:pPr>
@@ -21585,9 +21625,9 @@
       </w:tcPr>
     </w:tblStylePr>
   </w:style>
-  <w:style w:type="character" w:styleId="NichtaufgelsteErwhnung">
+  <w:style w:type="character" w:styleId="UnresolvedMention">
     <w:name w:val="Unresolved Mention"/>
-    <w:basedOn w:val="Absatz-Standardschriftart"/>
+    <w:basedOn w:val="DefaultParagraphFont"/>
     <w:uiPriority w:val="99"/>
     <w:semiHidden/>
     <w:unhideWhenUsed/>
@@ -21597,10 +21637,10 @@
       <w:shd w:val="clear" w:color="auto" w:fill="E1DFDD"/>
     </w:rPr>
   </w:style>
-  <w:style w:type="paragraph" w:styleId="Beschriftung">
+  <w:style w:type="paragraph" w:styleId="Caption">
     <w:name w:val="caption"/>
-    <w:basedOn w:val="Standard"/>
-    <w:next w:val="Standard"/>
+    <w:basedOn w:val="Normal"/>
+    <w:next w:val="Normal"/>
     <w:uiPriority w:val="35"/>
     <w:unhideWhenUsed/>
     <w:qFormat/>
@@ -21616,9 +21656,9 @@
       <w:szCs w:val="18"/>
     </w:rPr>
   </w:style>
-  <w:style w:type="character" w:styleId="BesuchterLink">
+  <w:style w:type="character" w:styleId="FollowedHyperlink">
     <w:name w:val="FollowedHyperlink"/>
-    <w:basedOn w:val="Absatz-Standardschriftart"/>
+    <w:basedOn w:val="DefaultParagraphFont"/>
     <w:uiPriority w:val="99"/>
     <w:semiHidden/>
     <w:unhideWhenUsed/>
@@ -21627,6 +21667,82 @@
       <w:color w:val="954F72" w:themeColor="followedHyperlink"/>
       <w:u w:val="single"/>
     </w:rPr>
+  </w:style>
+  <w:style w:type="table" w:styleId="TableGrid">
+    <w:name w:val="Table Grid"/>
+    <w:basedOn w:val="TableNormal"/>
+    <w:uiPriority w:val="39"/>
+    <w:rsid w:val="00DF72BA"/>
+    <w:pPr>
+      <w:spacing w:after="0" w:line="240" w:lineRule="auto"/>
+    </w:pPr>
+    <w:tblPr>
+      <w:tblBorders>
+        <w:top w:val="single" w:sz="4" w:space="0" w:color="auto"/>
+        <w:left w:val="single" w:sz="4" w:space="0" w:color="auto"/>
+        <w:bottom w:val="single" w:sz="4" w:space="0" w:color="auto"/>
+        <w:right w:val="single" w:sz="4" w:space="0" w:color="auto"/>
+        <w:insideH w:val="single" w:sz="4" w:space="0" w:color="auto"/>
+        <w:insideV w:val="single" w:sz="4" w:space="0" w:color="auto"/>
+      </w:tblBorders>
+    </w:tblPr>
+  </w:style>
+  <w:style w:type="table" w:styleId="GridTable1Light">
+    <w:name w:val="Grid Table 1 Light"/>
+    <w:basedOn w:val="TableNormal"/>
+    <w:uiPriority w:val="46"/>
+    <w:rsid w:val="00DF72BA"/>
+    <w:pPr>
+      <w:spacing w:after="0" w:line="240" w:lineRule="auto"/>
+    </w:pPr>
+    <w:tblPr>
+      <w:tblStyleRowBandSize w:val="1"/>
+      <w:tblStyleColBandSize w:val="1"/>
+      <w:tblBorders>
+        <w:top w:val="single" w:sz="4" w:space="0" w:color="999999" w:themeColor="text1" w:themeTint="66"/>
+        <w:left w:val="single" w:sz="4" w:space="0" w:color="999999" w:themeColor="text1" w:themeTint="66"/>
+        <w:bottom w:val="single" w:sz="4" w:space="0" w:color="999999" w:themeColor="text1" w:themeTint="66"/>
+        <w:right w:val="single" w:sz="4" w:space="0" w:color="999999" w:themeColor="text1" w:themeTint="66"/>
+        <w:insideH w:val="single" w:sz="4" w:space="0" w:color="999999" w:themeColor="text1" w:themeTint="66"/>
+        <w:insideV w:val="single" w:sz="4" w:space="0" w:color="999999" w:themeColor="text1" w:themeTint="66"/>
+      </w:tblBorders>
+    </w:tblPr>
+    <w:tblStylePr w:type="firstRow">
+      <w:rPr>
+        <w:b/>
+        <w:bCs/>
+      </w:rPr>
+      <w:tblPr/>
+      <w:tcPr>
+        <w:tcBorders>
+          <w:bottom w:val="single" w:sz="12" w:space="0" w:color="666666" w:themeColor="text1" w:themeTint="99"/>
+        </w:tcBorders>
+      </w:tcPr>
+    </w:tblStylePr>
+    <w:tblStylePr w:type="lastRow">
+      <w:rPr>
+        <w:b/>
+        <w:bCs/>
+      </w:rPr>
+      <w:tblPr/>
+      <w:tcPr>
+        <w:tcBorders>
+          <w:top w:val="double" w:sz="2" w:space="0" w:color="666666" w:themeColor="text1" w:themeTint="99"/>
+        </w:tcBorders>
+      </w:tcPr>
+    </w:tblStylePr>
+    <w:tblStylePr w:type="firstCol">
+      <w:rPr>
+        <w:b/>
+        <w:bCs/>
+      </w:rPr>
+    </w:tblStylePr>
+    <w:tblStylePr w:type="lastCol">
+      <w:rPr>
+        <w:b/>
+        <w:bCs/>
+      </w:rPr>
+    </w:tblStylePr>
   </w:style>
 </w:styles>
 </file>

</xml_diff>